<commit_message>
Updated as per Group meeting
</commit_message>
<xml_diff>
--- a/Group4_Mushrooms_FinalPaper.docx
+++ b/Group4_Mushrooms_FinalPaper.docx
@@ -146,7 +146,98 @@
         <w:rPr>
           <w:color w:val="000000"/>
         </w:rPr>
-        <w:t xml:space="preserve">the ground you walk on. Ecosystems are highly diverse, some arising completely independently of others due to the nature in which their components comingle to shape a living system. </w:t>
+        <w:t xml:space="preserve">the ground you walk on. </w:t>
+      </w:r>
+      <w:r>
+        <w:rPr>
+          <w:color w:val="000000"/>
+        </w:rPr>
+        <w:t xml:space="preserve">Some might think the natural world is the antecedent to the </w:t>
+      </w:r>
+      <w:proofErr w:type="spellStart"/>
+      <w:proofErr w:type="gramStart"/>
+      <w:r>
+        <w:rPr>
+          <w:color w:val="000000"/>
+        </w:rPr>
+        <w:t>man made</w:t>
+      </w:r>
+      <w:proofErr w:type="spellEnd"/>
+      <w:proofErr w:type="gramEnd"/>
+      <w:r>
+        <w:rPr>
+          <w:color w:val="000000"/>
+        </w:rPr>
+        <w:t xml:space="preserve"> world, but this is simply not true.</w:t>
+      </w:r>
+      <w:r>
+        <w:rPr>
+          <w:color w:val="FF0000"/>
+        </w:rPr>
+        <w:t xml:space="preserve"> </w:t>
+      </w:r>
+      <w:commentRangeStart w:id="1"/>
+      <w:r>
+        <w:rPr>
+          <w:color w:val="FF0000"/>
+        </w:rPr>
+        <w:t>there is no real natural world,</w:t>
+      </w:r>
+      <w:r>
+        <w:rPr>
+          <w:color w:val="FF0000"/>
+        </w:rPr>
+        <w:t xml:space="preserve"> nor man-made world</w:t>
+      </w:r>
+      <w:commentRangeEnd w:id="1"/>
+      <w:r>
+        <w:rPr>
+          <w:rStyle w:val="CommentReference"/>
+          <w:rFonts w:eastAsiaTheme="minorHAnsi" w:cstheme="minorBidi"/>
+        </w:rPr>
+        <w:commentReference w:id="1"/>
+      </w:r>
+      <w:r>
+        <w:rPr>
+          <w:color w:val="FF0000"/>
+        </w:rPr>
+        <w:t>,</w:t>
+      </w:r>
+      <w:r>
+        <w:rPr>
+          <w:color w:val="FF0000"/>
+        </w:rPr>
+        <w:t xml:space="preserve"> </w:t>
+      </w:r>
+      <w:r>
+        <w:rPr>
+          <w:color w:val="000000"/>
+        </w:rPr>
+        <w:t xml:space="preserve">Ecosystems are highly diverse, some arising completely independently of others due to the nature in which their components comingle to shape a living system. </w:t>
+      </w:r>
+      <w:r>
+        <w:rPr>
+          <w:color w:val="000000"/>
+        </w:rPr>
+        <w:t xml:space="preserve">The only real reason there is a “Natural World”, is because there is now a manmade world. While it was not always this way, there </w:t>
+      </w:r>
+    </w:p>
+    <w:p>
+      <w:pPr>
+        <w:pStyle w:val="ListParagraph"/>
+        <w:numPr>
+          <w:ilvl w:val="0"/>
+          <w:numId w:val="2"/>
+        </w:numPr>
+        <w:rPr>
+          <w:color w:val="FF0000"/>
+        </w:rPr>
+      </w:pPr>
+      <w:r>
+        <w:rPr>
+          <w:color w:val="FF0000"/>
+        </w:rPr>
+        <w:t xml:space="preserve">Tie together mushrooms and humanity in a fancy but succinct way. Its simply true that </w:t>
       </w:r>
     </w:p>
     <w:p>
@@ -154,267 +245,326 @@
         <w:pStyle w:val="NormalWeb"/>
         <w:spacing w:before="0" w:beforeAutospacing="0" w:after="0" w:afterAutospacing="0"/>
         <w:ind w:firstLine="720"/>
-        <w:rPr>
-          <w:color w:val="000000"/>
-        </w:rPr>
-      </w:pPr>
-      <w:r>
-        <w:rPr>
-          <w:color w:val="000000"/>
-        </w:rPr>
-        <w:t xml:space="preserve">We know that the </w:t>
-      </w:r>
-      <w:r>
-        <w:rPr>
-          <w:color w:val="000000"/>
-        </w:rPr>
-        <w:t xml:space="preserve">human species </w:t>
-      </w:r>
-      <w:r>
-        <w:rPr>
-          <w:i/>
-          <w:iCs/>
-          <w:color w:val="000000"/>
-        </w:rPr>
-        <w:t xml:space="preserve">(homo sapiens) </w:t>
-      </w:r>
-      <w:r>
-        <w:rPr>
-          <w:color w:val="000000"/>
-        </w:rPr>
-        <w:t xml:space="preserve">originally was part of an </w:t>
-      </w:r>
-      <w:r>
-        <w:rPr>
-          <w:color w:val="000000"/>
-        </w:rPr>
-        <w:t xml:space="preserve">ecosystems </w:t>
-      </w:r>
-      <w:r>
-        <w:rPr>
-          <w:color w:val="000000"/>
-        </w:rPr>
-        <w:t>with many other species of hominids present. The most common ancestor of them all is thought to have lived some 500,000 – 750,000 years ago</w:t>
-      </w:r>
-      <w:r>
-        <w:rPr>
-          <w:color w:val="000000"/>
-        </w:rPr>
-        <w:t xml:space="preserve">, however there are several candidates that scientist </w:t>
-      </w:r>
-      <w:proofErr w:type="gramStart"/>
-      <w:r>
-        <w:rPr>
-          <w:color w:val="000000"/>
-        </w:rPr>
-        <w:t>are</w:t>
-      </w:r>
-      <w:proofErr w:type="gramEnd"/>
-      <w:r>
-        <w:rPr>
-          <w:color w:val="000000"/>
-        </w:rPr>
-        <w:t xml:space="preserve"> considering for the position. This is partly because hominids at large became incredibly spread and diversified</w:t>
-      </w:r>
-      <w:r>
-        <w:rPr>
-          <w:color w:val="000000"/>
-        </w:rPr>
-        <w:t xml:space="preserve">. Many skeletal remains of </w:t>
-      </w:r>
-      <w:r>
-        <w:rPr>
-          <w:color w:val="000000"/>
-        </w:rPr>
-        <w:t>confirmed</w:t>
-      </w:r>
-      <w:r>
-        <w:rPr>
-          <w:color w:val="000000"/>
-        </w:rPr>
-        <w:t xml:space="preserve"> homo sapiens species have been found across the globe, with some specimens dating back to 300,000 years in the infamous</w:t>
-      </w:r>
-      <w:r>
-        <w:rPr>
-          <w:color w:val="000000"/>
-        </w:rPr>
-        <w:t xml:space="preserve"> Jebel </w:t>
-      </w:r>
-      <w:proofErr w:type="spellStart"/>
-      <w:r>
-        <w:rPr>
-          <w:color w:val="000000"/>
-        </w:rPr>
-        <w:t>Irhoud</w:t>
-      </w:r>
-      <w:proofErr w:type="spellEnd"/>
-      <w:r>
-        <w:rPr>
-          <w:color w:val="000000"/>
-        </w:rPr>
-        <w:t xml:space="preserve">, a site home to the oldest </w:t>
-      </w:r>
-      <w:r>
-        <w:rPr>
-          <w:i/>
-          <w:iCs/>
-          <w:color w:val="000000"/>
-        </w:rPr>
-        <w:t>homo sapiens</w:t>
-      </w:r>
-      <w:r>
-        <w:rPr>
-          <w:color w:val="000000"/>
-        </w:rPr>
-        <w:t xml:space="preserve"> remains</w:t>
-      </w:r>
-      <w:r>
-        <w:rPr>
-          <w:color w:val="000000"/>
-        </w:rPr>
-        <w:t>.</w:t>
-      </w:r>
-      <w:r>
-        <w:rPr>
-          <w:color w:val="000000"/>
-        </w:rPr>
-        <w:t xml:space="preserve"> </w:t>
-      </w:r>
-      <w:r>
-        <w:rPr>
-          <w:color w:val="000000"/>
-        </w:rPr>
-        <w:t xml:space="preserve">(Handwerk, B. 2021) </w:t>
-      </w:r>
-      <w:r>
-        <w:rPr>
-          <w:color w:val="000000"/>
-        </w:rPr>
-        <w:t>A</w:t>
-      </w:r>
-      <w:r>
-        <w:rPr>
-          <w:color w:val="000000"/>
-        </w:rPr>
-        <w:t>lthough</w:t>
-      </w:r>
-      <w:r>
-        <w:rPr>
-          <w:color w:val="000000"/>
-        </w:rPr>
-        <w:t xml:space="preserve"> it is not always clear what set them apart from the other hominids</w:t>
-      </w:r>
-      <w:r>
-        <w:rPr>
-          <w:color w:val="000000"/>
-        </w:rPr>
-        <w:t xml:space="preserve">, there is evidence to suggest </w:t>
-      </w:r>
-      <w:r>
-        <w:rPr>
-          <w:i/>
-          <w:iCs/>
-          <w:color w:val="000000"/>
-        </w:rPr>
-        <w:t xml:space="preserve">homo </w:t>
-      </w:r>
-      <w:r>
-        <w:rPr>
-          <w:i/>
-          <w:iCs/>
-          <w:color w:val="000000"/>
-        </w:rPr>
-        <w:t>sapiens</w:t>
-      </w:r>
-      <w:r>
-        <w:rPr>
-          <w:color w:val="000000"/>
-        </w:rPr>
-        <w:t xml:space="preserve"> </w:t>
-      </w:r>
-      <w:r>
-        <w:rPr>
-          <w:color w:val="000000"/>
-        </w:rPr>
-        <w:t>had</w:t>
-      </w:r>
-      <w:r>
-        <w:rPr>
-          <w:color w:val="000000"/>
-        </w:rPr>
-        <w:t xml:space="preserve"> reached a significant number of ecosystems during prehistoric eras. With that came </w:t>
-      </w:r>
-      <w:r>
-        <w:rPr>
-          <w:color w:val="000000"/>
-        </w:rPr>
-        <w:t>a long history of interactions with organisms and features of those systems. One such organism of incredible significance were mushrooms. Humans have been marveling at these organisms since the paleolithic age. They are referenced as “Food of The Gods”, by the Romans</w:t>
-      </w:r>
-      <w:r>
-        <w:rPr>
-          <w:color w:val="000000"/>
-        </w:rPr>
-        <w:t xml:space="preserve"> (</w:t>
-      </w:r>
-      <w:r>
-        <w:t xml:space="preserve">Valverde, M. E., </w:t>
-      </w:r>
-      <w:r>
-        <w:t>2015), and revered highly by the Chinese since 600 B.C.E. (</w:t>
-      </w:r>
-      <w:proofErr w:type="spellStart"/>
-      <w:r>
-        <w:t>FoodPrint</w:t>
-      </w:r>
-      <w:proofErr w:type="spellEnd"/>
-      <w:r>
-        <w:t xml:space="preserve"> </w:t>
-      </w:r>
-      <w:proofErr w:type="gramStart"/>
-      <w:r>
-        <w:rPr>
-          <w:color w:val="000000"/>
-        </w:rPr>
-        <w:t>The</w:t>
-      </w:r>
-      <w:proofErr w:type="gramEnd"/>
-      <w:r>
-        <w:rPr>
-          <w:color w:val="000000"/>
-        </w:rPr>
-        <w:t xml:space="preserve"> Fungi kingdom represents a highly diverse population of organisms. </w:t>
-      </w:r>
+      </w:pPr>
     </w:p>
     <w:p>
       <w:pPr>
         <w:pStyle w:val="NormalWeb"/>
         <w:spacing w:before="0" w:beforeAutospacing="0" w:after="0" w:afterAutospacing="0"/>
         <w:ind w:firstLine="720"/>
-      </w:pPr>
-      <w:r>
-        <w:rPr>
-          <w:color w:val="000000"/>
-        </w:rPr>
-        <w:t xml:space="preserve">Within that are mushrooms which have equally diverse variation amongst themselves. Extensive vocabulary is needed to effectively describe the patterns of features that may occur across species. Additionally, Mushrooms will exhibit a wide variety of features in their own species that can make classification difficult to an untrained individual. Even with decently accurate feature identification, it is very difficult to accurately classify mushrooms due to overlap in morphology between species that are poisonous with the species that are edible. Often, correct identification requires an expert evaluation of the complex features that are observed with the naked eye. Yet still, most mushroom specimens found cannot be definitively classified due to the morphological overlaps present. Using microscopic tools with spore printing techniques is the most accurate method for identifying specimens. Granted, spore prints are </w:t>
-      </w:r>
-      <w:r>
-        <w:rPr>
-          <w:color w:val="000000"/>
-        </w:rPr>
-        <w:t>only</w:t>
-      </w:r>
-      <w:r>
-        <w:rPr>
-          <w:color w:val="000000"/>
-        </w:rPr>
-        <w:t xml:space="preserve"> a glance and the physical attributes of the reproductive parts of a mushroom and can be similar across genetically distant species.</w:t>
-      </w:r>
-    </w:p>
-    <w:p/>
+        <w:rPr>
+          <w:color w:val="000000"/>
+        </w:rPr>
+        <w:sectPr>
+          <w:headerReference w:type="default" r:id="rId12"/>
+          <w:pgSz w:w="12240" w:h="15840"/>
+          <w:pgMar w:top="1440" w:right="1440" w:bottom="1440" w:left="1440" w:header="720" w:footer="720" w:gutter="0"/>
+          <w:cols w:space="720"/>
+          <w:docGrid w:linePitch="360"/>
+        </w:sectPr>
+      </w:pPr>
+      <w:r>
+        <w:rPr>
+          <w:color w:val="000000"/>
+        </w:rPr>
+        <w:t xml:space="preserve">We know that the </w:t>
+      </w:r>
+      <w:r>
+        <w:rPr>
+          <w:color w:val="000000"/>
+        </w:rPr>
+        <w:t xml:space="preserve">human species </w:t>
+      </w:r>
+      <w:r>
+        <w:rPr>
+          <w:i/>
+          <w:iCs/>
+          <w:color w:val="000000"/>
+        </w:rPr>
+        <w:t xml:space="preserve">(homo sapiens) </w:t>
+      </w:r>
+      <w:r>
+        <w:rPr>
+          <w:color w:val="000000"/>
+        </w:rPr>
+        <w:t xml:space="preserve">originally was part of an </w:t>
+      </w:r>
+      <w:r>
+        <w:rPr>
+          <w:color w:val="000000"/>
+        </w:rPr>
+        <w:t xml:space="preserve">ecosystems </w:t>
+      </w:r>
+      <w:r>
+        <w:rPr>
+          <w:color w:val="000000"/>
+        </w:rPr>
+        <w:t>with many other species of hominids present. The most common ancestor of them all is thought to have lived some 500,000 – 750,000 years ago</w:t>
+      </w:r>
+      <w:r>
+        <w:rPr>
+          <w:color w:val="000000"/>
+        </w:rPr>
+        <w:t xml:space="preserve">, however there are several candidates that scientist </w:t>
+      </w:r>
+      <w:proofErr w:type="gramStart"/>
+      <w:r>
+        <w:rPr>
+          <w:color w:val="000000"/>
+        </w:rPr>
+        <w:t>are</w:t>
+      </w:r>
+      <w:proofErr w:type="gramEnd"/>
+      <w:r>
+        <w:rPr>
+          <w:color w:val="000000"/>
+        </w:rPr>
+        <w:t xml:space="preserve"> considering for the position. This is partly because hominids at large became incredibly spread and diversified</w:t>
+      </w:r>
+      <w:r>
+        <w:rPr>
+          <w:color w:val="000000"/>
+        </w:rPr>
+        <w:t xml:space="preserve">. Many skeletal remains of </w:t>
+      </w:r>
+      <w:r>
+        <w:rPr>
+          <w:color w:val="000000"/>
+        </w:rPr>
+        <w:t>confirmed</w:t>
+      </w:r>
+      <w:r>
+        <w:rPr>
+          <w:color w:val="000000"/>
+        </w:rPr>
+        <w:t xml:space="preserve"> homo sapiens species have been found across the globe, with some specimens dating back to 300,000 years in the infamous</w:t>
+      </w:r>
+      <w:r>
+        <w:rPr>
+          <w:color w:val="000000"/>
+        </w:rPr>
+        <w:t xml:space="preserve"> Jebel </w:t>
+      </w:r>
+      <w:proofErr w:type="spellStart"/>
+      <w:r>
+        <w:rPr>
+          <w:color w:val="000000"/>
+        </w:rPr>
+        <w:t>Irhoud</w:t>
+      </w:r>
+      <w:proofErr w:type="spellEnd"/>
+      <w:r>
+        <w:rPr>
+          <w:color w:val="000000"/>
+        </w:rPr>
+        <w:t xml:space="preserve">, a site home to the oldest </w:t>
+      </w:r>
+      <w:r>
+        <w:rPr>
+          <w:i/>
+          <w:iCs/>
+          <w:color w:val="000000"/>
+        </w:rPr>
+        <w:t>homo sapiens</w:t>
+      </w:r>
+      <w:r>
+        <w:rPr>
+          <w:color w:val="000000"/>
+        </w:rPr>
+        <w:t xml:space="preserve"> remains</w:t>
+      </w:r>
+      <w:r>
+        <w:rPr>
+          <w:color w:val="000000"/>
+        </w:rPr>
+        <w:t>.</w:t>
+      </w:r>
+      <w:r>
+        <w:rPr>
+          <w:color w:val="000000"/>
+        </w:rPr>
+        <w:t xml:space="preserve"> </w:t>
+      </w:r>
+      <w:r>
+        <w:rPr>
+          <w:color w:val="000000"/>
+        </w:rPr>
+        <w:t xml:space="preserve">(Handwerk, B. 2021) </w:t>
+      </w:r>
+      <w:r>
+        <w:rPr>
+          <w:color w:val="000000"/>
+        </w:rPr>
+        <w:t>A</w:t>
+      </w:r>
+      <w:r>
+        <w:rPr>
+          <w:color w:val="000000"/>
+        </w:rPr>
+        <w:t>lthough</w:t>
+      </w:r>
+      <w:r>
+        <w:rPr>
+          <w:color w:val="000000"/>
+        </w:rPr>
+        <w:t xml:space="preserve"> it is not always clear what set them apart from the other hominids</w:t>
+      </w:r>
+      <w:r>
+        <w:rPr>
+          <w:color w:val="000000"/>
+        </w:rPr>
+        <w:t xml:space="preserve">, there is evidence to suggest </w:t>
+      </w:r>
+      <w:r>
+        <w:rPr>
+          <w:i/>
+          <w:iCs/>
+          <w:color w:val="000000"/>
+        </w:rPr>
+        <w:t xml:space="preserve">homo </w:t>
+      </w:r>
+      <w:r>
+        <w:rPr>
+          <w:i/>
+          <w:iCs/>
+          <w:color w:val="000000"/>
+        </w:rPr>
+        <w:t>sapiens</w:t>
+      </w:r>
+      <w:r>
+        <w:rPr>
+          <w:color w:val="000000"/>
+        </w:rPr>
+        <w:t xml:space="preserve"> </w:t>
+      </w:r>
+      <w:r>
+        <w:rPr>
+          <w:color w:val="000000"/>
+        </w:rPr>
+        <w:t>had</w:t>
+      </w:r>
+      <w:r>
+        <w:rPr>
+          <w:color w:val="000000"/>
+        </w:rPr>
+        <w:t xml:space="preserve"> reached a significant number of ecosystems during prehistoric eras. With that came </w:t>
+      </w:r>
+      <w:r>
+        <w:rPr>
+          <w:color w:val="000000"/>
+        </w:rPr>
+        <w:t>a long history of interactions with organisms and features of those systems. One such organism of incredible significance were mushrooms. Humans have been marveling at these organisms since the paleolithic age. They are referenced as “Food of The Gods”, by the Romans</w:t>
+      </w:r>
+      <w:r>
+        <w:rPr>
+          <w:color w:val="000000"/>
+        </w:rPr>
+        <w:t xml:space="preserve"> (</w:t>
+      </w:r>
+      <w:r>
+        <w:t>Valverde, M. E., 2015), and revered highly by the Chinese since 600 B.C.E. (FoodPrint</w:t>
+      </w:r>
+      <w:r>
+        <w:t xml:space="preserve">) Roman philosopher Galen, wrote in his notebook of the Chinese cultivating what where likely shitake mushrooms </w:t>
+      </w:r>
+      <w:r>
+        <w:rPr>
+          <w:color w:val="000000"/>
+        </w:rPr>
+        <w:t xml:space="preserve">The Fungi kingdom represents a highly diverse population of </w:t>
+      </w:r>
+      <w:r>
+        <w:rPr>
+          <w:color w:val="000000"/>
+        </w:rPr>
+        <w:lastRenderedPageBreak/>
+        <w:t xml:space="preserve">organisms. </w:t>
+      </w:r>
+      <w:r>
+        <w:rPr>
+          <w:noProof/>
+        </w:rPr>
+        <w:drawing>
+          <wp:inline distT="0" distB="0" distL="0" distR="0" wp14:anchorId="75FD1E70" wp14:editId="75502305">
+            <wp:extent cx="5715000" cy="3648075"/>
+            <wp:effectExtent l="0" t="0" r="0" b="9525"/>
+            <wp:docPr id="1" name="Picture 1" descr="A picture containing rock, stone&#10;&#10;Description automatically generated"/>
+            <wp:cNvGraphicFramePr>
+              <a:graphicFrameLocks xmlns:a="http://schemas.openxmlformats.org/drawingml/2006/main" noChangeAspect="1"/>
+            </wp:cNvGraphicFramePr>
+            <a:graphic xmlns:a="http://schemas.openxmlformats.org/drawingml/2006/main">
+              <a:graphicData uri="http://schemas.openxmlformats.org/drawingml/2006/picture">
+                <pic:pic xmlns:pic="http://schemas.openxmlformats.org/drawingml/2006/picture">
+                  <pic:nvPicPr>
+                    <pic:cNvPr id="1" name="Picture 1" descr="A picture containing rock, stone&#10;&#10;Description automatically generated"/>
+                    <pic:cNvPicPr>
+                      <a:picLocks noChangeAspect="1" noChangeArrowheads="1"/>
+                    </pic:cNvPicPr>
+                  </pic:nvPicPr>
+                  <pic:blipFill>
+                    <a:blip r:embed="rId13">
+                      <a:extLst>
+                        <a:ext uri="{28A0092B-C50C-407E-A947-70E740481C1C}">
+                          <a14:useLocalDpi xmlns:a14="http://schemas.microsoft.com/office/drawing/2010/main" val="0"/>
+                        </a:ext>
+                      </a:extLst>
+                    </a:blip>
+                    <a:srcRect/>
+                    <a:stretch>
+                      <a:fillRect/>
+                    </a:stretch>
+                  </pic:blipFill>
+                  <pic:spPr bwMode="auto">
+                    <a:xfrm>
+                      <a:off x="0" y="0"/>
+                      <a:ext cx="5715000" cy="3648075"/>
+                    </a:xfrm>
+                    <a:prstGeom prst="rect">
+                      <a:avLst/>
+                    </a:prstGeom>
+                    <a:noFill/>
+                    <a:ln>
+                      <a:noFill/>
+                    </a:ln>
+                  </pic:spPr>
+                </pic:pic>
+              </a:graphicData>
+            </a:graphic>
+          </wp:inline>
+        </w:drawing>
+      </w:r>
+    </w:p>
     <w:p>
       <w:pPr>
         <w:pStyle w:val="NormalWeb"/>
         <w:spacing w:before="0" w:beforeAutospacing="0" w:after="0" w:afterAutospacing="0"/>
+        <w:ind w:firstLine="720"/>
+        <w:rPr>
+          <w:color w:val="000000"/>
+        </w:rPr>
+      </w:pPr>
+    </w:p>
+    <w:p>
+      <w:pPr>
+        <w:pStyle w:val="NormalWeb"/>
+        <w:spacing w:before="0" w:beforeAutospacing="0" w:after="0" w:afterAutospacing="0"/>
+        <w:ind w:firstLine="720"/>
+        <w:rPr>
+          <w:color w:val="000000"/>
+        </w:rPr>
+      </w:pPr>
+      <w:r>
+        <w:rPr>
+          <w:color w:val="000000"/>
+        </w:rPr>
+        <w:t xml:space="preserve">(Talk about the history of Humans and Mushrooms) </w:t>
+      </w:r>
+    </w:p>
+    <w:p/>
+    <w:p>
+      <w:pPr>
+        <w:pStyle w:val="NormalWeb"/>
+        <w:spacing w:before="0" w:beforeAutospacing="0" w:after="0" w:afterAutospacing="0"/>
       </w:pPr>
       <w:r>
         <w:rPr>
@@ -429,7 +579,7 @@
         </w:rPr>
         <w:t xml:space="preserve">Given the difficulties present in natural species identification, it may not be possible to predict any mushrooms species without very discrete data. However, the inspirational dataset for this project enables the testing of various data mining techniques effectiveness on predicting mushroom edibility. The Dataset was acquired from </w:t>
       </w:r>
-      <w:hyperlink r:id="rId8" w:history="1">
+      <w:hyperlink r:id="rId14" w:history="1">
         <w:r>
           <w:rPr>
             <w:rStyle w:val="Hyperlink"/>
@@ -476,45 +626,317 @@
     <w:p/>
     <w:p>
       <w:pPr>
+        <w:pStyle w:val="ListParagraph"/>
+        <w:numPr>
+          <w:ilvl w:val="0"/>
+          <w:numId w:val="2"/>
+        </w:numPr>
+        <w:rPr>
+          <w:color w:val="FF0000"/>
+        </w:rPr>
+      </w:pPr>
+      <w:r>
+        <w:rPr>
+          <w:color w:val="FF0000"/>
+        </w:rPr>
+        <w:t>Talk about both the species, show pictures</w:t>
+      </w:r>
+    </w:p>
+    <w:p>
+      <w:pPr>
+        <w:pStyle w:val="ListParagraph"/>
+        <w:numPr>
+          <w:ilvl w:val="0"/>
+          <w:numId w:val="2"/>
+        </w:numPr>
+        <w:rPr>
+          <w:color w:val="FF0000"/>
+        </w:rPr>
+      </w:pPr>
+      <w:r>
+        <w:rPr>
+          <w:color w:val="FF0000"/>
+        </w:rPr>
+        <w:t xml:space="preserve">Relate mushroom diversity </w:t>
+      </w:r>
+    </w:p>
+    <w:p>
+      <w:pPr>
+        <w:shd w:val="clear" w:color="auto" w:fill="FFFFFF"/>
+        <w:textAlignment w:val="baseline"/>
+        <w:rPr>
+          <w:rFonts w:eastAsia="Times New Roman" w:cs="Times New Roman"/>
+          <w:sz w:val="21"/>
+          <w:szCs w:val="21"/>
+        </w:rPr>
+      </w:pPr>
+    </w:p>
+    <w:p>
+      <w:pPr>
+        <w:shd w:val="clear" w:color="auto" w:fill="FFFFFF"/>
+        <w:ind w:firstLine="720"/>
+        <w:textAlignment w:val="baseline"/>
+        <w:rPr>
+          <w:i/>
+          <w:iCs/>
+          <w:color w:val="000000"/>
+        </w:rPr>
+      </w:pPr>
+      <w:r>
+        <w:rPr>
+          <w:i/>
+          <w:iCs/>
+          <w:color w:val="000000"/>
+        </w:rPr>
+        <w:t>Describing Mushrooms as “Equally Diverse”</w:t>
+      </w:r>
+    </w:p>
+    <w:p>
+      <w:pPr>
+        <w:shd w:val="clear" w:color="auto" w:fill="FFFFFF"/>
+        <w:ind w:firstLine="720"/>
+        <w:textAlignment w:val="baseline"/>
+        <w:rPr>
+          <w:color w:val="000000"/>
+        </w:rPr>
+      </w:pPr>
+    </w:p>
+    <w:p>
+      <w:pPr>
+        <w:shd w:val="clear" w:color="auto" w:fill="FFFFFF"/>
+        <w:ind w:firstLine="720"/>
+        <w:textAlignment w:val="baseline"/>
+        <w:rPr>
+          <w:rFonts w:eastAsia="Times New Roman" w:cs="Times New Roman"/>
+          <w:sz w:val="21"/>
+          <w:szCs w:val="21"/>
+        </w:rPr>
+      </w:pPr>
+      <w:r>
+        <w:rPr>
+          <w:color w:val="000000"/>
+        </w:rPr>
+        <w:t>Within that are mushrooms which have equally diverse variation amongst themselves. Extensive vocabulary is needed to effectively describe the patterns of features that may occur across species. Additionally, Mushrooms will exhibit a wide variety of features in their own species that can make classification difficult to an untrained individual. Even with decently accurate feature identification, it is very difficult to accurately classify mushrooms due to overlap in morphology between species that are poisonous with the species that are edible. Often, correct identification requires an expert evaluation of the complex features that are observed with the naked eye. Yet still, most mushroom specimens found cannot be definitively classified due to the morphological overlaps present. Using microscopic tools with spore printing techniques is the most accurate method for identifying specimens. Granted, spore prints are only a glance and the physical attributes of the reproductive parts of a mushroom and can be similar across genetically distant species.</w:t>
+      </w:r>
+    </w:p>
+    <w:p>
+      <w:pPr>
+        <w:shd w:val="clear" w:color="auto" w:fill="FFFFFF"/>
+        <w:textAlignment w:val="baseline"/>
+        <w:rPr>
+          <w:rFonts w:eastAsia="Times New Roman" w:cs="Times New Roman"/>
+          <w:sz w:val="21"/>
+          <w:szCs w:val="21"/>
+        </w:rPr>
+      </w:pPr>
+    </w:p>
+    <w:p>
+      <w:pPr>
+        <w:shd w:val="clear" w:color="auto" w:fill="FFFFFF"/>
+        <w:textAlignment w:val="baseline"/>
+        <w:rPr>
+          <w:rFonts w:eastAsia="Times New Roman" w:cs="Times New Roman"/>
+          <w:sz w:val="21"/>
+          <w:szCs w:val="21"/>
+        </w:rPr>
+      </w:pPr>
+    </w:p>
+    <w:p>
+      <w:pPr>
+        <w:shd w:val="clear" w:color="auto" w:fill="FFFFFF"/>
+        <w:textAlignment w:val="baseline"/>
+        <w:rPr>
+          <w:rFonts w:eastAsia="Times New Roman" w:cs="Times New Roman"/>
+          <w:sz w:val="21"/>
+          <w:szCs w:val="21"/>
+        </w:rPr>
+      </w:pPr>
+    </w:p>
+    <w:p>
+      <w:pPr>
+        <w:shd w:val="clear" w:color="auto" w:fill="FFFFFF"/>
+        <w:textAlignment w:val="baseline"/>
+        <w:rPr>
+          <w:rFonts w:eastAsia="Times New Roman" w:cs="Times New Roman"/>
+          <w:sz w:val="21"/>
+          <w:szCs w:val="21"/>
+        </w:rPr>
+      </w:pPr>
+    </w:p>
+    <w:p>
+      <w:pPr>
+        <w:shd w:val="clear" w:color="auto" w:fill="FFFFFF"/>
+        <w:textAlignment w:val="baseline"/>
+        <w:rPr>
+          <w:rFonts w:eastAsia="Times New Roman" w:cs="Times New Roman"/>
+          <w:sz w:val="21"/>
+          <w:szCs w:val="21"/>
+        </w:rPr>
+      </w:pPr>
+    </w:p>
+    <w:p>
+      <w:pPr>
+        <w:shd w:val="clear" w:color="auto" w:fill="FFFFFF"/>
+        <w:textAlignment w:val="baseline"/>
+        <w:rPr>
+          <w:rFonts w:eastAsia="Times New Roman" w:cs="Times New Roman"/>
+          <w:sz w:val="21"/>
+          <w:szCs w:val="21"/>
+        </w:rPr>
+      </w:pPr>
+    </w:p>
+    <w:p>
+      <w:pPr>
+        <w:shd w:val="clear" w:color="auto" w:fill="FFFFFF"/>
+        <w:textAlignment w:val="baseline"/>
+        <w:rPr>
+          <w:rFonts w:eastAsia="Times New Roman" w:cs="Times New Roman"/>
+          <w:sz w:val="21"/>
+          <w:szCs w:val="21"/>
+        </w:rPr>
+      </w:pPr>
+    </w:p>
+    <w:p>
+      <w:pPr>
+        <w:shd w:val="clear" w:color="auto" w:fill="FFFFFF"/>
+        <w:textAlignment w:val="baseline"/>
+        <w:rPr>
+          <w:rFonts w:eastAsia="Times New Roman" w:cs="Times New Roman"/>
+          <w:sz w:val="21"/>
+          <w:szCs w:val="21"/>
+        </w:rPr>
+      </w:pPr>
+    </w:p>
+    <w:p>
+      <w:pPr>
+        <w:shd w:val="clear" w:color="auto" w:fill="FFFFFF"/>
+        <w:textAlignment w:val="baseline"/>
+        <w:rPr>
+          <w:rFonts w:eastAsia="Times New Roman" w:cs="Times New Roman"/>
+          <w:sz w:val="21"/>
+          <w:szCs w:val="21"/>
+        </w:rPr>
+      </w:pPr>
+    </w:p>
+    <w:p>
+      <w:pPr>
+        <w:shd w:val="clear" w:color="auto" w:fill="FFFFFF"/>
+        <w:textAlignment w:val="baseline"/>
+        <w:rPr>
+          <w:rFonts w:eastAsia="Times New Roman" w:cs="Times New Roman"/>
+          <w:b/>
+          <w:bCs/>
+          <w:sz w:val="21"/>
+          <w:szCs w:val="21"/>
+          <w:u w:val="single"/>
+        </w:rPr>
+      </w:pPr>
+      <w:r>
+        <w:rPr>
+          <w:rFonts w:eastAsia="Times New Roman" w:cs="Times New Roman"/>
+          <w:b/>
+          <w:bCs/>
+          <w:sz w:val="21"/>
+          <w:szCs w:val="21"/>
+          <w:u w:val="single"/>
+        </w:rPr>
+        <w:t>Analysis</w:t>
+      </w:r>
+    </w:p>
+    <w:p>
+      <w:pPr>
+        <w:shd w:val="clear" w:color="auto" w:fill="FFFFFF"/>
+        <w:textAlignment w:val="baseline"/>
+        <w:rPr>
+          <w:rFonts w:eastAsia="Times New Roman" w:cs="Times New Roman"/>
+          <w:b/>
+          <w:bCs/>
+          <w:sz w:val="21"/>
+          <w:szCs w:val="21"/>
+          <w:u w:val="single"/>
+        </w:rPr>
+      </w:pPr>
+    </w:p>
+    <w:p>
+      <w:pPr>
+        <w:shd w:val="clear" w:color="auto" w:fill="FFFFFF"/>
+        <w:textAlignment w:val="baseline"/>
+        <w:rPr>
+          <w:rFonts w:eastAsia="Times New Roman" w:cs="Times New Roman"/>
+          <w:sz w:val="21"/>
+          <w:szCs w:val="21"/>
+        </w:rPr>
+      </w:pPr>
+      <w:r>
+        <w:rPr>
+          <w:rFonts w:eastAsia="Times New Roman" w:cs="Times New Roman"/>
+          <w:b/>
+          <w:bCs/>
+          <w:sz w:val="21"/>
+          <w:szCs w:val="21"/>
+        </w:rPr>
+        <w:tab/>
+      </w:r>
+    </w:p>
+    <w:p>
+      <w:pPr>
         <w:pStyle w:val="NormalWeb"/>
         <w:spacing w:before="0" w:beforeAutospacing="0" w:after="0" w:afterAutospacing="0"/>
         <w:ind w:firstLine="720"/>
       </w:pPr>
+      <w:proofErr w:type="gramStart"/>
+      <w:r>
+        <w:rPr>
+          <w:color w:val="000000"/>
+        </w:rPr>
+        <w:t>In order to</w:t>
+      </w:r>
+      <w:proofErr w:type="gramEnd"/>
+      <w:r>
+        <w:rPr>
+          <w:color w:val="000000"/>
+        </w:rPr>
+        <w:t xml:space="preserve"> use the dataset to predict edibility, the data will require formatting that stores “chr” coded features as factors and removes all labels of “poisonous” or “edible” or otherwise “revealing” classifications.</w:t>
+      </w:r>
+      <w:r>
+        <w:rPr>
+          <w:color w:val="000000"/>
+        </w:rPr>
+        <w:t xml:space="preserve"> </w:t>
+      </w:r>
+      <w:proofErr w:type="gramStart"/>
+      <w:r>
+        <w:rPr>
+          <w:color w:val="000000"/>
+        </w:rPr>
+        <w:t>This</w:t>
+      </w:r>
+      <w:proofErr w:type="gramEnd"/>
+      <w:r>
+        <w:rPr>
+          <w:color w:val="000000"/>
+        </w:rPr>
+        <w:t xml:space="preserve"> preparation will then permit us to use a training / testing approach when constructing models, to determine how well each of our various models were able to predict a mushroom’s edibility. The applicable data mining techniques planned for testing are K-means algorithm clustering, Hierarchical clustering, Association Rule Mining, and </w:t>
+      </w:r>
       <w:r>
         <w:rPr>
           <w:color w:val="000000"/>
         </w:rPr>
         <w:lastRenderedPageBreak/>
-        <w:t xml:space="preserve">In order to use the dataset to predict edibility, the data will require formatting that stores “chr” coded features as factors and removes all labels of “poisonous” or “edible” or otherwise “revealing” </w:t>
-      </w:r>
-      <w:proofErr w:type="spellStart"/>
+        <w:t xml:space="preserve">Decision Tree Algorithm partitioning. Once models are trained and tested for each of these techniques, the final models are used to generate confusion matrices for various stages of the techniques. Confusion matrices permit examination of training accuracy, and final testing accuracy for models. Overfitting of models will need to be addressed given the nature of feature overlap within the dataset. Conclusions will be drawn around the accuracy of models, and assessments will be made on </w:t>
+      </w:r>
       <w:proofErr w:type="gramStart"/>
       <w:r>
         <w:rPr>
           <w:color w:val="000000"/>
         </w:rPr>
-        <w:t>classifications.This</w:t>
-      </w:r>
-      <w:proofErr w:type="spellEnd"/>
+        <w:t>whether or not</w:t>
+      </w:r>
       <w:proofErr w:type="gramEnd"/>
       <w:r>
         <w:rPr>
           <w:color w:val="000000"/>
         </w:rPr>
-        <w:t xml:space="preserve"> preparation will then permit us to use a training / testing approach when constructing models, to determine how well each of our various models were able to predict a mushroom’s edibility. The applicable data mining techniques planned for testing are K-means algorithm clustering, Hierarchical clustering, Association Rule Mining, and Decision Tree Algorithm partitioning. Once models are trained and tested for each of these techniques, the final models are used to generate confusion matrices for various stages of the techniques. Confusion matrices permit examination of training accuracy, and final testing accuracy for models. Overfitting of models will need to be addressed given the nature of feature overlap within the dataset. Conclusions will be drawn around the accuracy of models, and assessments will be made on </w:t>
-      </w:r>
-      <w:proofErr w:type="gramStart"/>
-      <w:r>
-        <w:rPr>
-          <w:color w:val="000000"/>
-        </w:rPr>
-        <w:t>whether or not</w:t>
-      </w:r>
-      <w:proofErr w:type="gramEnd"/>
-      <w:r>
-        <w:rPr>
-          <w:color w:val="000000"/>
-        </w:rPr>
         <w:t xml:space="preserve"> data mining techniques can be used in this context. </w:t>
       </w:r>
     </w:p>
@@ -522,163 +944,6 @@
       <w:pPr>
         <w:shd w:val="clear" w:color="auto" w:fill="FFFFFF"/>
         <w:textAlignment w:val="baseline"/>
-        <w:rPr>
-          <w:rFonts w:eastAsia="Times New Roman" w:cs="Times New Roman"/>
-          <w:sz w:val="21"/>
-          <w:szCs w:val="21"/>
-        </w:rPr>
-      </w:pPr>
-    </w:p>
-    <w:p>
-      <w:pPr>
-        <w:shd w:val="clear" w:color="auto" w:fill="FFFFFF"/>
-        <w:textAlignment w:val="baseline"/>
-        <w:rPr>
-          <w:rFonts w:eastAsia="Times New Roman" w:cs="Times New Roman"/>
-          <w:sz w:val="21"/>
-          <w:szCs w:val="21"/>
-        </w:rPr>
-      </w:pPr>
-    </w:p>
-    <w:p>
-      <w:pPr>
-        <w:shd w:val="clear" w:color="auto" w:fill="FFFFFF"/>
-        <w:textAlignment w:val="baseline"/>
-        <w:rPr>
-          <w:rFonts w:eastAsia="Times New Roman" w:cs="Times New Roman"/>
-          <w:sz w:val="21"/>
-          <w:szCs w:val="21"/>
-        </w:rPr>
-      </w:pPr>
-    </w:p>
-    <w:p>
-      <w:pPr>
-        <w:shd w:val="clear" w:color="auto" w:fill="FFFFFF"/>
-        <w:textAlignment w:val="baseline"/>
-        <w:rPr>
-          <w:rFonts w:eastAsia="Times New Roman" w:cs="Times New Roman"/>
-          <w:sz w:val="21"/>
-          <w:szCs w:val="21"/>
-        </w:rPr>
-      </w:pPr>
-    </w:p>
-    <w:p>
-      <w:pPr>
-        <w:shd w:val="clear" w:color="auto" w:fill="FFFFFF"/>
-        <w:textAlignment w:val="baseline"/>
-        <w:rPr>
-          <w:rFonts w:eastAsia="Times New Roman" w:cs="Times New Roman"/>
-          <w:sz w:val="21"/>
-          <w:szCs w:val="21"/>
-        </w:rPr>
-      </w:pPr>
-    </w:p>
-    <w:p>
-      <w:pPr>
-        <w:shd w:val="clear" w:color="auto" w:fill="FFFFFF"/>
-        <w:textAlignment w:val="baseline"/>
-        <w:rPr>
-          <w:rFonts w:eastAsia="Times New Roman" w:cs="Times New Roman"/>
-          <w:sz w:val="21"/>
-          <w:szCs w:val="21"/>
-        </w:rPr>
-      </w:pPr>
-    </w:p>
-    <w:p>
-      <w:pPr>
-        <w:shd w:val="clear" w:color="auto" w:fill="FFFFFF"/>
-        <w:textAlignment w:val="baseline"/>
-        <w:rPr>
-          <w:rFonts w:eastAsia="Times New Roman" w:cs="Times New Roman"/>
-          <w:sz w:val="21"/>
-          <w:szCs w:val="21"/>
-        </w:rPr>
-      </w:pPr>
-    </w:p>
-    <w:p>
-      <w:pPr>
-        <w:shd w:val="clear" w:color="auto" w:fill="FFFFFF"/>
-        <w:textAlignment w:val="baseline"/>
-        <w:rPr>
-          <w:rFonts w:eastAsia="Times New Roman" w:cs="Times New Roman"/>
-          <w:sz w:val="21"/>
-          <w:szCs w:val="21"/>
-        </w:rPr>
-      </w:pPr>
-    </w:p>
-    <w:p>
-      <w:pPr>
-        <w:shd w:val="clear" w:color="auto" w:fill="FFFFFF"/>
-        <w:textAlignment w:val="baseline"/>
-        <w:rPr>
-          <w:rFonts w:eastAsia="Times New Roman" w:cs="Times New Roman"/>
-          <w:sz w:val="21"/>
-          <w:szCs w:val="21"/>
-        </w:rPr>
-      </w:pPr>
-    </w:p>
-    <w:p>
-      <w:pPr>
-        <w:shd w:val="clear" w:color="auto" w:fill="FFFFFF"/>
-        <w:textAlignment w:val="baseline"/>
-        <w:rPr>
-          <w:rFonts w:eastAsia="Times New Roman" w:cs="Times New Roman"/>
-          <w:sz w:val="21"/>
-          <w:szCs w:val="21"/>
-        </w:rPr>
-      </w:pPr>
-    </w:p>
-    <w:p>
-      <w:pPr>
-        <w:shd w:val="clear" w:color="auto" w:fill="FFFFFF"/>
-        <w:textAlignment w:val="baseline"/>
-        <w:rPr>
-          <w:rFonts w:eastAsia="Times New Roman" w:cs="Times New Roman"/>
-          <w:b/>
-          <w:bCs/>
-          <w:sz w:val="21"/>
-          <w:szCs w:val="21"/>
-          <w:u w:val="single"/>
-        </w:rPr>
-      </w:pPr>
-      <w:r>
-        <w:rPr>
-          <w:rFonts w:eastAsia="Times New Roman" w:cs="Times New Roman"/>
-          <w:b/>
-          <w:bCs/>
-          <w:sz w:val="21"/>
-          <w:szCs w:val="21"/>
-          <w:u w:val="single"/>
-        </w:rPr>
-        <w:t>Analysis</w:t>
-      </w:r>
-    </w:p>
-    <w:p>
-      <w:pPr>
-        <w:shd w:val="clear" w:color="auto" w:fill="FFFFFF"/>
-        <w:textAlignment w:val="baseline"/>
-        <w:rPr>
-          <w:rFonts w:eastAsia="Times New Roman" w:cs="Times New Roman"/>
-          <w:b/>
-          <w:bCs/>
-          <w:sz w:val="21"/>
-          <w:szCs w:val="21"/>
-          <w:u w:val="single"/>
-        </w:rPr>
-      </w:pPr>
-    </w:p>
-    <w:p>
-      <w:pPr>
-        <w:shd w:val="clear" w:color="auto" w:fill="FFFFFF"/>
-        <w:textAlignment w:val="baseline"/>
-        <w:rPr>
-          <w:rFonts w:eastAsia="Times New Roman" w:cs="Times New Roman"/>
-          <w:sz w:val="21"/>
-          <w:szCs w:val="21"/>
-          <w:u w:val="single"/>
-        </w:rPr>
-      </w:pPr>
-      <w:r>
         <w:rPr>
           <w:rFonts w:eastAsia="Times New Roman" w:cs="Times New Roman"/>
           <w:i/>
@@ -686,6 +951,40 @@
           <w:sz w:val="21"/>
           <w:szCs w:val="21"/>
         </w:rPr>
+      </w:pPr>
+    </w:p>
+    <w:p>
+      <w:pPr>
+        <w:shd w:val="clear" w:color="auto" w:fill="FFFFFF"/>
+        <w:textAlignment w:val="baseline"/>
+        <w:rPr>
+          <w:rFonts w:eastAsia="Times New Roman" w:cs="Times New Roman"/>
+          <w:i/>
+          <w:iCs/>
+          <w:sz w:val="21"/>
+          <w:szCs w:val="21"/>
+        </w:rPr>
+      </w:pPr>
+    </w:p>
+    <w:p>
+      <w:pPr>
+        <w:shd w:val="clear" w:color="auto" w:fill="FFFFFF"/>
+        <w:textAlignment w:val="baseline"/>
+        <w:rPr>
+          <w:rFonts w:eastAsia="Times New Roman" w:cs="Times New Roman"/>
+          <w:sz w:val="21"/>
+          <w:szCs w:val="21"/>
+          <w:u w:val="single"/>
+        </w:rPr>
+      </w:pPr>
+      <w:r>
+        <w:rPr>
+          <w:rFonts w:eastAsia="Times New Roman" w:cs="Times New Roman"/>
+          <w:i/>
+          <w:iCs/>
+          <w:sz w:val="21"/>
+          <w:szCs w:val="21"/>
+        </w:rPr>
         <w:t>The Mushroom Dataset</w:t>
       </w:r>
     </w:p>
@@ -715,7 +1014,7 @@
           <w:rFonts w:cs="Times New Roman"/>
         </w:rPr>
       </w:pPr>
-      <w:hyperlink r:id="rId9" w:history="1">
+      <w:hyperlink r:id="rId15" w:history="1">
         <w:r>
           <w:rPr>
             <w:rStyle w:val="Hyperlink"/>
@@ -1524,6 +1823,7 @@
           <w:sz w:val="21"/>
           <w:szCs w:val="21"/>
         </w:rPr>
+        <w:lastRenderedPageBreak/>
         <w:t>brown=</w:t>
       </w:r>
       <w:proofErr w:type="gramStart"/>
@@ -2713,7 +3013,6 @@
           <w:sz w:val="21"/>
           <w:szCs w:val="21"/>
         </w:rPr>
-        <w:lastRenderedPageBreak/>
         <w:t>fibrous=</w:t>
       </w:r>
       <w:proofErr w:type="spellStart"/>
@@ -3197,7 +3496,7 @@
         </w:rPr>
         <w:t xml:space="preserve"> </w:t>
       </w:r>
-      <w:commentRangeStart w:id="1"/>
+      <w:commentRangeStart w:id="2"/>
       <w:r>
         <w:rPr>
           <w:rFonts w:eastAsia="Times New Roman" w:cs="Times New Roman"/>
@@ -3207,12 +3506,12 @@
         </w:rPr>
         <w:t>“u”</w:t>
       </w:r>
-      <w:commentRangeEnd w:id="1"/>
+      <w:commentRangeEnd w:id="2"/>
       <w:r>
         <w:rPr>
           <w:rStyle w:val="CommentReference"/>
         </w:rPr>
-        <w:commentReference w:id="1"/>
+        <w:commentReference w:id="2"/>
       </w:r>
     </w:p>
     <w:p>
@@ -3570,7 +3869,7 @@
         </w:rPr>
         <w:t xml:space="preserve"> </w:t>
       </w:r>
-      <w:commentRangeStart w:id="2"/>
+      <w:commentRangeStart w:id="3"/>
       <w:r>
         <w:rPr>
           <w:rFonts w:eastAsia="Times New Roman" w:cs="Times New Roman"/>
@@ -3580,12 +3879,12 @@
         </w:rPr>
         <w:t>“c”, “s”, “z”</w:t>
       </w:r>
-      <w:commentRangeEnd w:id="2"/>
+      <w:commentRangeEnd w:id="3"/>
       <w:r>
         <w:rPr>
           <w:rStyle w:val="CommentReference"/>
         </w:rPr>
-        <w:commentReference w:id="2"/>
+        <w:commentReference w:id="3"/>
       </w:r>
     </w:p>
     <w:p>
@@ -4156,14 +4455,8 @@
         <w:pStyle w:val="NormalWeb"/>
         <w:ind w:left="567" w:hanging="567"/>
       </w:pPr>
-      <w:proofErr w:type="spellStart"/>
-      <w:r>
-        <w:lastRenderedPageBreak/>
-        <w:t>FoodPrint</w:t>
-      </w:r>
-      <w:proofErr w:type="spellEnd"/>
-      <w:r>
-        <w:t xml:space="preserve">. (2019, December 9). </w:t>
+      <w:r>
+        <w:t xml:space="preserve">FoodPrint. (2019, December 9). </w:t>
       </w:r>
       <w:r>
         <w:rPr>
@@ -4173,15 +4466,7 @@
         <w:t>Mushrooms</w:t>
       </w:r>
       <w:r>
-        <w:t xml:space="preserve">. </w:t>
-      </w:r>
-      <w:proofErr w:type="spellStart"/>
-      <w:r>
-        <w:t>FoodPrint</w:t>
-      </w:r>
-      <w:proofErr w:type="spellEnd"/>
-      <w:r>
-        <w:t xml:space="preserve">. Retrieved September 5, 2022, from https://foodprint.org/real-food/mushrooms/ </w:t>
+        <w:t xml:space="preserve">. FoodPrint. Retrieved September 5, 2022, from https://foodprint.org/real-food/mushrooms/ </w:t>
       </w:r>
     </w:p>
     <w:p>
@@ -4366,7 +4651,7 @@
           <w:szCs w:val="21"/>
         </w:rPr>
       </w:pPr>
-      <w:hyperlink r:id="rId14" w:history="1">
+      <w:hyperlink r:id="rId16" w:history="1">
         <w:r>
           <w:rPr>
             <w:rStyle w:val="Hyperlink"/>
@@ -4436,7 +4721,7 @@
           <w:szCs w:val="21"/>
         </w:rPr>
       </w:pPr>
-      <w:hyperlink r:id="rId15" w:history="1">
+      <w:hyperlink r:id="rId17" w:history="1">
         <w:r>
           <w:rPr>
             <w:rStyle w:val="Hyperlink"/>
@@ -4542,7 +4827,7 @@
           <w:szCs w:val="21"/>
         </w:rPr>
       </w:pPr>
-      <w:hyperlink r:id="rId16" w:history="1">
+      <w:hyperlink r:id="rId18" w:history="1">
         <w:r>
           <w:rPr>
             <w:rStyle w:val="Hyperlink"/>
@@ -4612,7 +4897,7 @@
           <w:szCs w:val="21"/>
         </w:rPr>
       </w:pPr>
-      <w:hyperlink r:id="rId17" w:history="1">
+      <w:hyperlink r:id="rId19" w:history="1">
         <w:r>
           <w:rPr>
             <w:rStyle w:val="Hyperlink"/>
@@ -4682,7 +4967,7 @@
           <w:szCs w:val="21"/>
         </w:rPr>
       </w:pPr>
-      <w:hyperlink r:id="rId18" w:history="1">
+      <w:hyperlink r:id="rId20" w:history="1">
         <w:r>
           <w:rPr>
             <w:rStyle w:val="Hyperlink"/>
@@ -4768,7 +5053,7 @@
           <w:szCs w:val="21"/>
         </w:rPr>
       </w:pPr>
-      <w:hyperlink r:id="rId19" w:history="1">
+      <w:hyperlink r:id="rId21" w:history="1">
         <w:r>
           <w:rPr>
             <w:rStyle w:val="Hyperlink"/>
@@ -4864,7 +5149,7 @@
           <w:szCs w:val="21"/>
         </w:rPr>
       </w:pPr>
-      <w:hyperlink r:id="rId20" w:history="1">
+      <w:hyperlink r:id="rId22" w:history="1">
         <w:r>
           <w:rPr>
             <w:rStyle w:val="Hyperlink"/>
@@ -4971,7 +5256,7 @@
           <w:szCs w:val="21"/>
         </w:rPr>
       </w:pPr>
-      <w:hyperlink r:id="rId21" w:history="1">
+      <w:hyperlink r:id="rId23" w:history="1">
         <w:r>
           <w:rPr>
             <w:rStyle w:val="Hyperlink"/>
@@ -5062,7 +5347,7 @@
           <w:szCs w:val="21"/>
         </w:rPr>
       </w:pPr>
-      <w:hyperlink r:id="rId22" w:history="1">
+      <w:hyperlink r:id="rId24" w:history="1">
         <w:r>
           <w:rPr>
             <w:rStyle w:val="Hyperlink"/>
@@ -5086,7 +5371,6 @@
       </w:pPr>
     </w:p>
     <w:sectPr>
-      <w:headerReference w:type="default" r:id="rId23"/>
       <w:pgSz w:w="12240" w:h="15840"/>
       <w:pgMar w:top="1440" w:right="1440" w:bottom="1440" w:left="1440" w:header="720" w:footer="720" w:gutter="0"/>
       <w:cols w:space="720"/>
@@ -5098,7 +5382,7 @@
 
 <file path=word/comments.xml><?xml version="1.0" encoding="utf-8"?>
 <w:comments xmlns:wpc="http://schemas.microsoft.com/office/word/2010/wordprocessingCanvas" xmlns:cx="http://schemas.microsoft.com/office/drawing/2014/chartex" xmlns:cx1="http://schemas.microsoft.com/office/drawing/2015/9/8/chartex" xmlns:cx2="http://schemas.microsoft.com/office/drawing/2015/10/21/chartex" xmlns:cx3="http://schemas.microsoft.com/office/drawing/2016/5/9/chartex" xmlns:cx4="http://schemas.microsoft.com/office/drawing/2016/5/10/chartex" xmlns:cx5="http://schemas.microsoft.com/office/drawing/2016/5/11/chartex" xmlns:cx6="http://schemas.microsoft.com/office/drawing/2016/5/12/chartex" xmlns:cx7="http://schemas.microsoft.com/office/drawing/2016/5/13/chartex" xmlns:cx8="http://schemas.microsoft.com/office/drawing/2016/5/14/chartex" xmlns:mc="http://schemas.openxmlformats.org/markup-compatibility/2006" xmlns:aink="http://schemas.microsoft.com/office/drawing/2016/ink" xmlns:am3d="http://schemas.microsoft.com/office/drawing/2017/model3d" xmlns:o="urn:schemas-microsoft-com:office:office" xmlns:oel="http://schemas.microsoft.com/office/2019/extlst" xmlns:r="http://schemas.openxmlformats.org/officeDocument/2006/relationships" xmlns:m="http://schemas.openxmlformats.org/officeDocument/2006/math" xmlns:v="urn:schemas-microsoft-com:vml" xmlns:wp14="http://schemas.microsoft.com/office/word/2010/wordprocessingDrawing" xmlns:wp="http://schemas.openxmlformats.org/drawingml/2006/wordprocessingDrawing" xmlns:w10="urn:schemas-microsoft-com:office:word" xmlns:w="http://schemas.openxmlformats.org/wordprocessingml/2006/main" xmlns:w14="http://schemas.microsoft.com/office/word/2010/wordml" xmlns:w15="http://schemas.microsoft.com/office/word/2012/wordml" xmlns:w16cex="http://schemas.microsoft.com/office/word/2018/wordml/cex" xmlns:w16cid="http://schemas.microsoft.com/office/word/2016/wordml/cid" xmlns:w16="http://schemas.microsoft.com/office/word/2018/wordml" xmlns:w16sdtdh="http://schemas.microsoft.com/office/word/2020/wordml/sdtdatahash" xmlns:w16se="http://schemas.microsoft.com/office/word/2015/wordml/symex" xmlns:wpg="http://schemas.microsoft.com/office/word/2010/wordprocessingGroup" xmlns:wpi="http://schemas.microsoft.com/office/word/2010/wordprocessingInk" xmlns:wne="http://schemas.microsoft.com/office/word/2006/wordml" xmlns:wps="http://schemas.microsoft.com/office/word/2010/wordprocessingShape" mc:Ignorable="w14 w15 w16se w16cid w16 w16cex w16sdtdh wp14">
-  <w:comment w:id="1" w:author="Joseph R Maugeri" w:date="2022-08-19T18:22:00Z" w:initials="JRM">
+  <w:comment w:id="1" w:author="Joseph R Maugeri" w:date="2022-09-08T21:54:00Z" w:initials="JRM">
     <w:p>
       <w:pPr>
         <w:pStyle w:val="CommentText"/>
@@ -5110,11 +5394,27 @@
         <w:annotationRef/>
       </w:r>
       <w:r>
+        <w:t>Kinda silly</w:t>
+      </w:r>
+    </w:p>
+  </w:comment>
+  <w:comment w:id="2" w:author="Joseph R Maugeri" w:date="2022-08-19T18:22:00Z" w:initials="JRM">
+    <w:p>
+      <w:pPr>
+        <w:pStyle w:val="CommentText"/>
+      </w:pPr>
+      <w:r>
+        <w:rPr>
+          <w:rStyle w:val="CommentReference"/>
+        </w:rPr>
+        <w:annotationRef/>
+      </w:r>
+      <w:r>
         <w:t>Universal Veil type was not present in our selection of mushrooms, but a factor is listed at the source's website. There are no universal attributes for veil.type in our dataset. All are partial</w:t>
       </w:r>
     </w:p>
   </w:comment>
-  <w:comment w:id="2" w:author="Joseph R Maugeri" w:date="2022-08-19T18:24:00Z" w:initials="JRM">
+  <w:comment w:id="3" w:author="Joseph R Maugeri" w:date="2022-08-19T18:24:00Z" w:initials="JRM">
     <w:p>
       <w:pPr>
         <w:pStyle w:val="CommentText"/>
@@ -5135,6 +5435,7 @@
 
 <file path=word/commentsExtended.xml><?xml version="1.0" encoding="utf-8"?>
 <w15:commentsEx xmlns:wpc="http://schemas.microsoft.com/office/word/2010/wordprocessingCanvas" xmlns:cx="http://schemas.microsoft.com/office/drawing/2014/chartex" xmlns:cx1="http://schemas.microsoft.com/office/drawing/2015/9/8/chartex" xmlns:cx2="http://schemas.microsoft.com/office/drawing/2015/10/21/chartex" xmlns:cx3="http://schemas.microsoft.com/office/drawing/2016/5/9/chartex" xmlns:cx4="http://schemas.microsoft.com/office/drawing/2016/5/10/chartex" xmlns:cx5="http://schemas.microsoft.com/office/drawing/2016/5/11/chartex" xmlns:cx6="http://schemas.microsoft.com/office/drawing/2016/5/12/chartex" xmlns:cx7="http://schemas.microsoft.com/office/drawing/2016/5/13/chartex" xmlns:cx8="http://schemas.microsoft.com/office/drawing/2016/5/14/chartex" xmlns:mc="http://schemas.openxmlformats.org/markup-compatibility/2006" xmlns:aink="http://schemas.microsoft.com/office/drawing/2016/ink" xmlns:am3d="http://schemas.microsoft.com/office/drawing/2017/model3d" xmlns:o="urn:schemas-microsoft-com:office:office" xmlns:oel="http://schemas.microsoft.com/office/2019/extlst" xmlns:r="http://schemas.openxmlformats.org/officeDocument/2006/relationships" xmlns:m="http://schemas.openxmlformats.org/officeDocument/2006/math" xmlns:v="urn:schemas-microsoft-com:vml" xmlns:wp14="http://schemas.microsoft.com/office/word/2010/wordprocessingDrawing" xmlns:wp="http://schemas.openxmlformats.org/drawingml/2006/wordprocessingDrawing" xmlns:w10="urn:schemas-microsoft-com:office:word" xmlns:w="http://schemas.openxmlformats.org/wordprocessingml/2006/main" xmlns:w14="http://schemas.microsoft.com/office/word/2010/wordml" xmlns:w15="http://schemas.microsoft.com/office/word/2012/wordml" xmlns:w16cex="http://schemas.microsoft.com/office/word/2018/wordml/cex" xmlns:w16cid="http://schemas.microsoft.com/office/word/2016/wordml/cid" xmlns:w16="http://schemas.microsoft.com/office/word/2018/wordml" xmlns:w16sdtdh="http://schemas.microsoft.com/office/word/2020/wordml/sdtdatahash" xmlns:w16se="http://schemas.microsoft.com/office/word/2015/wordml/symex" xmlns:wpg="http://schemas.microsoft.com/office/word/2010/wordprocessingGroup" xmlns:wpi="http://schemas.microsoft.com/office/word/2010/wordprocessingInk" xmlns:wne="http://schemas.microsoft.com/office/word/2006/wordml" xmlns:wps="http://schemas.microsoft.com/office/word/2010/wordprocessingShape" mc:Ignorable="w14 w15 w16se w16cid w16 w16cex w16sdtdh wp14">
+  <w15:commentEx w15:paraId="63659CE4" w15:done="0"/>
   <w15:commentEx w15:paraId="3ADEE94D" w15:done="0"/>
   <w15:commentEx w15:paraId="43D22A88" w15:done="0"/>
 </w15:commentsEx>
@@ -5142,6 +5443,7 @@
 
 <file path=word/commentsExtensible.xml><?xml version="1.0" encoding="utf-8"?>
 <w16cex:commentsExtensible xmlns:wpc="http://schemas.microsoft.com/office/word/2010/wordprocessingCanvas" xmlns:cx="http://schemas.microsoft.com/office/drawing/2014/chartex" xmlns:cx1="http://schemas.microsoft.com/office/drawing/2015/9/8/chartex" xmlns:cx2="http://schemas.microsoft.com/office/drawing/2015/10/21/chartex" xmlns:cx3="http://schemas.microsoft.com/office/drawing/2016/5/9/chartex" xmlns:cx4="http://schemas.microsoft.com/office/drawing/2016/5/10/chartex" xmlns:cx5="http://schemas.microsoft.com/office/drawing/2016/5/11/chartex" xmlns:cx6="http://schemas.microsoft.com/office/drawing/2016/5/12/chartex" xmlns:cx7="http://schemas.microsoft.com/office/drawing/2016/5/13/chartex" xmlns:cx8="http://schemas.microsoft.com/office/drawing/2016/5/14/chartex" xmlns:mc="http://schemas.openxmlformats.org/markup-compatibility/2006" xmlns:aink="http://schemas.microsoft.com/office/drawing/2016/ink" xmlns:am3d="http://schemas.microsoft.com/office/drawing/2017/model3d" xmlns:o="urn:schemas-microsoft-com:office:office" xmlns:oel="http://schemas.microsoft.com/office/2019/extlst" xmlns:r="http://schemas.openxmlformats.org/officeDocument/2006/relationships" xmlns:m="http://schemas.openxmlformats.org/officeDocument/2006/math" xmlns:v="urn:schemas-microsoft-com:vml" xmlns:wp14="http://schemas.microsoft.com/office/word/2010/wordprocessingDrawing" xmlns:wp="http://schemas.openxmlformats.org/drawingml/2006/wordprocessingDrawing" xmlns:w10="urn:schemas-microsoft-com:office:word" xmlns:w="http://schemas.openxmlformats.org/wordprocessingml/2006/main" xmlns:w14="http://schemas.microsoft.com/office/word/2010/wordml" xmlns:w15="http://schemas.microsoft.com/office/word/2012/wordml" xmlns:w16cex="http://schemas.microsoft.com/office/word/2018/wordml/cex" xmlns:w16cid="http://schemas.microsoft.com/office/word/2016/wordml/cid" xmlns:w16="http://schemas.microsoft.com/office/word/2018/wordml" xmlns:w16sdtdh="http://schemas.microsoft.com/office/word/2020/wordml/sdtdatahash" xmlns:w16se="http://schemas.microsoft.com/office/word/2015/wordml/symex" xmlns:wpg="http://schemas.microsoft.com/office/word/2010/wordprocessingGroup" xmlns:wpi="http://schemas.microsoft.com/office/word/2010/wordprocessingInk" xmlns:wne="http://schemas.microsoft.com/office/word/2006/wordml" xmlns:wps="http://schemas.microsoft.com/office/word/2010/wordprocessingShape" mc:Ignorable="w14 w15 w16se w16cid w16 w16cex w16sdtdh wp14">
+  <w16cex:commentExtensible w16cex:durableId="26C4E30B" w16cex:dateUtc="2022-09-09T01:54:00Z"/>
   <w16cex:commentExtensible w16cex:durableId="26AA535C" w16cex:dateUtc="2022-08-19T22:22:00Z"/>
   <w16cex:commentExtensible w16cex:durableId="26AA53CB" w16cex:dateUtc="2022-08-19T22:24:00Z"/>
 </w16cex:commentsExtensible>
@@ -5149,6 +5451,7 @@
 
 <file path=word/commentsIds.xml><?xml version="1.0" encoding="utf-8"?>
 <w16cid:commentsIds xmlns:wpc="http://schemas.microsoft.com/office/word/2010/wordprocessingCanvas" xmlns:cx="http://schemas.microsoft.com/office/drawing/2014/chartex" xmlns:cx1="http://schemas.microsoft.com/office/drawing/2015/9/8/chartex" xmlns:cx2="http://schemas.microsoft.com/office/drawing/2015/10/21/chartex" xmlns:cx3="http://schemas.microsoft.com/office/drawing/2016/5/9/chartex" xmlns:cx4="http://schemas.microsoft.com/office/drawing/2016/5/10/chartex" xmlns:cx5="http://schemas.microsoft.com/office/drawing/2016/5/11/chartex" xmlns:cx6="http://schemas.microsoft.com/office/drawing/2016/5/12/chartex" xmlns:cx7="http://schemas.microsoft.com/office/drawing/2016/5/13/chartex" xmlns:cx8="http://schemas.microsoft.com/office/drawing/2016/5/14/chartex" xmlns:mc="http://schemas.openxmlformats.org/markup-compatibility/2006" xmlns:aink="http://schemas.microsoft.com/office/drawing/2016/ink" xmlns:am3d="http://schemas.microsoft.com/office/drawing/2017/model3d" xmlns:o="urn:schemas-microsoft-com:office:office" xmlns:oel="http://schemas.microsoft.com/office/2019/extlst" xmlns:r="http://schemas.openxmlformats.org/officeDocument/2006/relationships" xmlns:m="http://schemas.openxmlformats.org/officeDocument/2006/math" xmlns:v="urn:schemas-microsoft-com:vml" xmlns:wp14="http://schemas.microsoft.com/office/word/2010/wordprocessingDrawing" xmlns:wp="http://schemas.openxmlformats.org/drawingml/2006/wordprocessingDrawing" xmlns:w10="urn:schemas-microsoft-com:office:word" xmlns:w="http://schemas.openxmlformats.org/wordprocessingml/2006/main" xmlns:w14="http://schemas.microsoft.com/office/word/2010/wordml" xmlns:w15="http://schemas.microsoft.com/office/word/2012/wordml" xmlns:w16cex="http://schemas.microsoft.com/office/word/2018/wordml/cex" xmlns:w16cid="http://schemas.microsoft.com/office/word/2016/wordml/cid" xmlns:w16="http://schemas.microsoft.com/office/word/2018/wordml" xmlns:w16sdtdh="http://schemas.microsoft.com/office/word/2020/wordml/sdtdatahash" xmlns:w16se="http://schemas.microsoft.com/office/word/2015/wordml/symex" xmlns:wpg="http://schemas.microsoft.com/office/word/2010/wordprocessingGroup" xmlns:wpi="http://schemas.microsoft.com/office/word/2010/wordprocessingInk" xmlns:wne="http://schemas.microsoft.com/office/word/2006/wordml" xmlns:wps="http://schemas.microsoft.com/office/word/2010/wordprocessingShape" mc:Ignorable="w14 w15 w16se w16cid w16 w16cex w16sdtdh wp14">
+  <w16cid:commentId w16cid:paraId="63659CE4" w16cid:durableId="26C4E30B"/>
   <w16cid:commentId w16cid:paraId="3ADEE94D" w16cid:durableId="26AA535C"/>
   <w16cid:commentId w16cid:paraId="43D22A88" w16cid:durableId="26AA53CB"/>
 </w16cid:commentsIds>
@@ -5414,8 +5717,123 @@
       </w:rPr>
     </w:lvl>
   </w:abstractNum>
+  <w:abstractNum w:abstractNumId="1" w15:restartNumberingAfterBreak="0">
+    <w:nsid w:val="602B2017"/>
+    <w:multiLevelType w:val="hybridMultilevel"/>
+    <w:tmpl w:val="DCA89B4A"/>
+    <w:lvl w:ilvl="0" w:tplc="C34A8DF8">
+      <w:numFmt w:val="bullet"/>
+      <w:lvlText w:val="-"/>
+      <w:lvlJc w:val="left"/>
+      <w:pPr>
+        <w:ind w:left="1080" w:hanging="360"/>
+      </w:pPr>
+      <w:rPr>
+        <w:rFonts w:ascii="Times New Roman" w:eastAsiaTheme="minorHAnsi" w:hAnsi="Times New Roman" w:cs="Times New Roman" w:hint="default"/>
+      </w:rPr>
+    </w:lvl>
+    <w:lvl w:ilvl="1" w:tplc="04090003" w:tentative="1">
+      <w:start w:val="1"/>
+      <w:numFmt w:val="bullet"/>
+      <w:lvlText w:val="o"/>
+      <w:lvlJc w:val="left"/>
+      <w:pPr>
+        <w:ind w:left="1800" w:hanging="360"/>
+      </w:pPr>
+      <w:rPr>
+        <w:rFonts w:ascii="Courier New" w:hAnsi="Courier New" w:cs="Courier New" w:hint="default"/>
+      </w:rPr>
+    </w:lvl>
+    <w:lvl w:ilvl="2" w:tplc="04090005" w:tentative="1">
+      <w:start w:val="1"/>
+      <w:numFmt w:val="bullet"/>
+      <w:lvlText w:val=""/>
+      <w:lvlJc w:val="left"/>
+      <w:pPr>
+        <w:ind w:left="2520" w:hanging="360"/>
+      </w:pPr>
+      <w:rPr>
+        <w:rFonts w:ascii="Wingdings" w:hAnsi="Wingdings" w:hint="default"/>
+      </w:rPr>
+    </w:lvl>
+    <w:lvl w:ilvl="3" w:tplc="04090001" w:tentative="1">
+      <w:start w:val="1"/>
+      <w:numFmt w:val="bullet"/>
+      <w:lvlText w:val=""/>
+      <w:lvlJc w:val="left"/>
+      <w:pPr>
+        <w:ind w:left="3240" w:hanging="360"/>
+      </w:pPr>
+      <w:rPr>
+        <w:rFonts w:ascii="Symbol" w:hAnsi="Symbol" w:hint="default"/>
+      </w:rPr>
+    </w:lvl>
+    <w:lvl w:ilvl="4" w:tplc="04090003" w:tentative="1">
+      <w:start w:val="1"/>
+      <w:numFmt w:val="bullet"/>
+      <w:lvlText w:val="o"/>
+      <w:lvlJc w:val="left"/>
+      <w:pPr>
+        <w:ind w:left="3960" w:hanging="360"/>
+      </w:pPr>
+      <w:rPr>
+        <w:rFonts w:ascii="Courier New" w:hAnsi="Courier New" w:cs="Courier New" w:hint="default"/>
+      </w:rPr>
+    </w:lvl>
+    <w:lvl w:ilvl="5" w:tplc="04090005" w:tentative="1">
+      <w:start w:val="1"/>
+      <w:numFmt w:val="bullet"/>
+      <w:lvlText w:val=""/>
+      <w:lvlJc w:val="left"/>
+      <w:pPr>
+        <w:ind w:left="4680" w:hanging="360"/>
+      </w:pPr>
+      <w:rPr>
+        <w:rFonts w:ascii="Wingdings" w:hAnsi="Wingdings" w:hint="default"/>
+      </w:rPr>
+    </w:lvl>
+    <w:lvl w:ilvl="6" w:tplc="04090001" w:tentative="1">
+      <w:start w:val="1"/>
+      <w:numFmt w:val="bullet"/>
+      <w:lvlText w:val=""/>
+      <w:lvlJc w:val="left"/>
+      <w:pPr>
+        <w:ind w:left="5400" w:hanging="360"/>
+      </w:pPr>
+      <w:rPr>
+        <w:rFonts w:ascii="Symbol" w:hAnsi="Symbol" w:hint="default"/>
+      </w:rPr>
+    </w:lvl>
+    <w:lvl w:ilvl="7" w:tplc="04090003" w:tentative="1">
+      <w:start w:val="1"/>
+      <w:numFmt w:val="bullet"/>
+      <w:lvlText w:val="o"/>
+      <w:lvlJc w:val="left"/>
+      <w:pPr>
+        <w:ind w:left="6120" w:hanging="360"/>
+      </w:pPr>
+      <w:rPr>
+        <w:rFonts w:ascii="Courier New" w:hAnsi="Courier New" w:cs="Courier New" w:hint="default"/>
+      </w:rPr>
+    </w:lvl>
+    <w:lvl w:ilvl="8" w:tplc="04090005" w:tentative="1">
+      <w:start w:val="1"/>
+      <w:numFmt w:val="bullet"/>
+      <w:lvlText w:val=""/>
+      <w:lvlJc w:val="left"/>
+      <w:pPr>
+        <w:ind w:left="6840" w:hanging="360"/>
+      </w:pPr>
+      <w:rPr>
+        <w:rFonts w:ascii="Wingdings" w:hAnsi="Wingdings" w:hint="default"/>
+      </w:rPr>
+    </w:lvl>
+  </w:abstractNum>
   <w:num w:numId="1" w16cid:durableId="999767512">
     <w:abstractNumId w:val="0"/>
+  </w:num>
+  <w:num w:numId="2" w16cid:durableId="1314991052">
+    <w:abstractNumId w:val="1"/>
   </w:num>
 </w:numbering>
 </file>
@@ -6021,6 +6439,17 @@
     <w:basedOn w:val="DefaultParagraphFont"/>
     <w:rsid w:val="005231E0"/>
   </w:style>
+  <w:style w:type="paragraph" w:styleId="ListParagraph">
+    <w:name w:val="List Paragraph"/>
+    <w:basedOn w:val="Normal"/>
+    <w:uiPriority w:val="34"/>
+    <w:qFormat/>
+    <w:rsid w:val="0075316F"/>
+    <w:pPr>
+      <w:ind w:left="720"/>
+      <w:contextualSpacing/>
+    </w:pPr>
+  </w:style>
 </w:styles>
 </file>
 

</xml_diff>

<commit_message>
Here is the final ppt. paper needs work
</commit_message>
<xml_diff>
--- a/Group4_Mushrooms_FinalPaper.docx
+++ b/Group4_Mushrooms_FinalPaper.docx
@@ -653,13 +653,7 @@
         <w:rPr>
           <w:color w:val="000000"/>
         </w:rPr>
-        <w:t xml:space="preserve"> many of the same features of modern mushrooms are still present. By the time the </w:t>
-      </w:r>
-      <w:r>
-        <w:rPr>
-          <w:color w:val="000000"/>
-        </w:rPr>
-        <w:t xml:space="preserve">human species </w:t>
+        <w:t xml:space="preserve"> many of the same features of modern mushrooms are still present. By the time the human species </w:t>
       </w:r>
       <w:r>
         <w:rPr>
@@ -687,13 +681,7 @@
         <w:rPr>
           <w:color w:val="000000"/>
         </w:rPr>
-        <w:t xml:space="preserve"> around 40,000 years ago</w:t>
-      </w:r>
-      <w:r>
-        <w:rPr>
-          <w:color w:val="000000"/>
-        </w:rPr>
-        <w:t xml:space="preserve">, mushrooms had already covered and diversified over much of the globe. We know that </w:t>
+        <w:t xml:space="preserve"> around 40,000 years ago, mushrooms had already covered and diversified over much of the globe. We know that </w:t>
       </w:r>
       <w:r>
         <w:rPr>
@@ -1159,16 +1147,6 @@
         <w:pStyle w:val="NormalWeb"/>
         <w:spacing w:before="0" w:beforeAutospacing="0" w:after="0" w:afterAutospacing="0"/>
         <w:ind w:firstLine="720"/>
-        <w:rPr>
-          <w:color w:val="000000"/>
-        </w:rPr>
-        <w:sectPr>
-          <w:headerReference w:type="default" r:id="rId11"/>
-          <w:pgSz w:w="12240" w:h="15840"/>
-          <w:pgMar w:top="1440" w:right="1440" w:bottom="1440" w:left="1440" w:header="720" w:footer="720" w:gutter="0"/>
-          <w:cols w:space="720"/>
-          <w:docGrid w:linePitch="360"/>
-        </w:sectPr>
       </w:pPr>
       <w:r>
         <w:rPr>
@@ -1242,7 +1220,11 @@
         <w:t xml:space="preserve"> Sitotaw R.  2020 examined several of these ethnic groups in </w:t>
       </w:r>
       <w:r>
-        <w:t>Ethiopia, which</w:t>
+        <w:t xml:space="preserve">Ethiopia, </w:t>
+      </w:r>
+      <w:r>
+        <w:lastRenderedPageBreak/>
+        <w:t>which</w:t>
       </w:r>
       <w:r>
         <w:t xml:space="preserve"> </w:t>
@@ -1257,11 +1239,73 @@
         <w:t>food, medicinal</w:t>
       </w:r>
       <w:r>
-        <w:t xml:space="preserve"> cures, and </w:t>
-      </w:r>
-      <w:r>
-        <w:lastRenderedPageBreak/>
-        <w:t xml:space="preserve">divination rituals.  Again since there is not much documentation on the rituals, or even the diversity of mushrooms in the </w:t>
+        <w:t xml:space="preserve"> cures, and divination rituals.  </w:t>
+      </w:r>
+    </w:p>
+    <w:p>
+      <w:pPr>
+        <w:pStyle w:val="NormalWeb"/>
+        <w:spacing w:before="0" w:beforeAutospacing="0" w:after="0" w:afterAutospacing="0"/>
+      </w:pPr>
+      <w:r>
+        <w:drawing>
+          <wp:inline distT="0" distB="0" distL="0" distR="0" wp14:anchorId="7ABB6CE5" wp14:editId="26A37C07">
+            <wp:extent cx="5943600" cy="4459605"/>
+            <wp:effectExtent l="0" t="0" r="0" b="0"/>
+            <wp:docPr id="19" name="Picture 3" descr="A picture containing outdoor, tree, person&#10;&#10;Description automatically generated">
+              <a:extLst xmlns:a="http://schemas.openxmlformats.org/drawingml/2006/main">
+                <a:ext uri="{FF2B5EF4-FFF2-40B4-BE49-F238E27FC236}">
+                  <a16:creationId xmlns:a16="http://schemas.microsoft.com/office/drawing/2014/main" id="{572199C6-5342-2BA1-FF77-2922DBDE84B9}"/>
+                </a:ext>
+              </a:extLst>
+            </wp:docPr>
+            <wp:cNvGraphicFramePr>
+              <a:graphicFrameLocks xmlns:a="http://schemas.openxmlformats.org/drawingml/2006/main" noChangeAspect="1"/>
+            </wp:cNvGraphicFramePr>
+            <a:graphic xmlns:a="http://schemas.openxmlformats.org/drawingml/2006/main">
+              <a:graphicData uri="http://schemas.openxmlformats.org/drawingml/2006/picture">
+                <pic:pic xmlns:pic="http://schemas.openxmlformats.org/drawingml/2006/picture">
+                  <pic:nvPicPr>
+                    <pic:cNvPr id="19" name="Picture 3" descr="A picture containing outdoor, tree, person&#10;&#10;Description automatically generated">
+                      <a:extLst>
+                        <a:ext uri="{FF2B5EF4-FFF2-40B4-BE49-F238E27FC236}">
+                          <a16:creationId xmlns:a16="http://schemas.microsoft.com/office/drawing/2014/main" id="{572199C6-5342-2BA1-FF77-2922DBDE84B9}"/>
+                        </a:ext>
+                      </a:extLst>
+                    </pic:cNvPr>
+                    <pic:cNvPicPr>
+                      <a:picLocks noChangeAspect="1"/>
+                    </pic:cNvPicPr>
+                  </pic:nvPicPr>
+                  <pic:blipFill>
+                    <a:blip r:embed="rId11"/>
+                    <a:stretch>
+                      <a:fillRect/>
+                    </a:stretch>
+                  </pic:blipFill>
+                  <pic:spPr>
+                    <a:xfrm>
+                      <a:off x="0" y="0"/>
+                      <a:ext cx="5943600" cy="4459605"/>
+                    </a:xfrm>
+                    <a:prstGeom prst="rect">
+                      <a:avLst/>
+                    </a:prstGeom>
+                  </pic:spPr>
+                </pic:pic>
+              </a:graphicData>
+            </a:graphic>
+          </wp:inline>
+        </w:drawing>
+      </w:r>
+      <w:r>
+        <w:tab/>
+      </w:r>
+      <w:r>
+        <w:t>Again,</w:t>
+      </w:r>
+      <w:r>
+        <w:t xml:space="preserve"> since there is not much documentation on the rituals, or even the diversity of mushrooms in the </w:t>
       </w:r>
       <w:r>
         <w:t>country, which</w:t>
@@ -1281,9 +1325,6 @@
         <w:pStyle w:val="NormalWeb"/>
         <w:spacing w:before="0" w:beforeAutospacing="0" w:after="0" w:afterAutospacing="0"/>
         <w:ind w:firstLine="720"/>
-        <w:rPr>
-          <w:color w:val="000000"/>
-        </w:rPr>
       </w:pPr>
     </w:p>
     <w:p>
@@ -1291,22 +1332,343 @@
         <w:pStyle w:val="NormalWeb"/>
         <w:spacing w:before="0" w:beforeAutospacing="0" w:after="0" w:afterAutospacing="0"/>
         <w:ind w:firstLine="720"/>
-        <w:rPr>
-          <w:color w:val="000000"/>
-        </w:rPr>
-      </w:pPr>
-      <w:r>
-        <w:rPr>
-          <w:color w:val="000000"/>
-        </w:rPr>
-        <w:t xml:space="preserve">(Talk about the history of Humans and Mushrooms) </w:t>
-      </w:r>
-    </w:p>
-    <w:p/>
+      </w:pPr>
+      <w:r>
+        <w:rPr>
+          <w:i/>
+          <w:iCs/>
+        </w:rPr>
+        <w:t>Highlight of Species</w:t>
+      </w:r>
+    </w:p>
     <w:p>
       <w:pPr>
         <w:pStyle w:val="NormalWeb"/>
         <w:spacing w:before="0" w:beforeAutospacing="0" w:after="0" w:afterAutospacing="0"/>
+        <w:ind w:firstLine="720"/>
+        <w:rPr>
+          <w:color w:val="FF0000"/>
+        </w:rPr>
+      </w:pPr>
+    </w:p>
+    <w:p>
+      <w:pPr>
+        <w:spacing w:line="240" w:lineRule="atLeast"/>
+        <w:textAlignment w:val="baseline"/>
+        <w:outlineLvl w:val="0"/>
+        <w:rPr>
+          <w:rFonts w:ascii="Gill Sans MT" w:eastAsia="Times New Roman" w:hAnsi="Gill Sans MT" w:cs="Times New Roman"/>
+          <w:b/>
+          <w:bCs/>
+          <w:color w:val="000000"/>
+          <w:kern w:val="36"/>
+          <w:sz w:val="48"/>
+          <w:szCs w:val="48"/>
+        </w:rPr>
+      </w:pPr>
+      <w:proofErr w:type="spellStart"/>
+      <w:r>
+        <w:rPr>
+          <w:rFonts w:ascii="Gill Sans MT" w:eastAsia="Times New Roman" w:hAnsi="Gill Sans MT" w:cs="Times New Roman"/>
+          <w:b/>
+          <w:bCs/>
+          <w:color w:val="000000"/>
+          <w:kern w:val="36"/>
+          <w:sz w:val="48"/>
+          <w:szCs w:val="48"/>
+        </w:rPr>
+        <w:t>Agaricaceae</w:t>
+      </w:r>
+      <w:proofErr w:type="spellEnd"/>
+    </w:p>
+    <w:p>
+      <w:pPr>
+        <w:pStyle w:val="NormalWeb"/>
+        <w:spacing w:before="0" w:beforeAutospacing="0" w:after="0" w:afterAutospacing="0"/>
+        <w:ind w:left="720"/>
+        <w:rPr>
+          <w:i/>
+          <w:iCs/>
+          <w:color w:val="FF0000"/>
+        </w:rPr>
+      </w:pPr>
+      <w:proofErr w:type="spellStart"/>
+      <w:r>
+        <w:rPr>
+          <w:i/>
+          <w:iCs/>
+          <w:color w:val="FF0000"/>
+        </w:rPr>
+        <w:lastRenderedPageBreak/>
+        <w:t>Agaricaceae</w:t>
+      </w:r>
+      <w:proofErr w:type="spellEnd"/>
+      <w:r>
+        <w:rPr>
+          <w:i/>
+          <w:iCs/>
+          <w:color w:val="FF0000"/>
+        </w:rPr>
+        <w:t xml:space="preserve"> , Genus </w:t>
+      </w:r>
+      <w:proofErr w:type="spellStart"/>
+      <w:r>
+        <w:rPr>
+          <w:i/>
+          <w:iCs/>
+          <w:color w:val="FF0000"/>
+        </w:rPr>
+        <w:t>Agaricus</w:t>
+      </w:r>
+      <w:proofErr w:type="spellEnd"/>
+      <w:r>
+        <w:rPr>
+          <w:i/>
+          <w:iCs/>
+          <w:color w:val="FF0000"/>
+        </w:rPr>
+        <w:t xml:space="preserve"> ,</w:t>
+      </w:r>
+      <w:r>
+        <w:rPr>
+          <w:i/>
+          <w:iCs/>
+          <w:color w:val="FF0000"/>
+        </w:rPr>
+        <w:t xml:space="preserve">Species </w:t>
+      </w:r>
+      <w:proofErr w:type="spellStart"/>
+      <w:r>
+        <w:rPr>
+          <w:i/>
+          <w:iCs/>
+          <w:color w:val="FF0000"/>
+        </w:rPr>
+        <w:t>abruptobublious</w:t>
+      </w:r>
+      <w:proofErr w:type="spellEnd"/>
+      <w:r>
+        <w:rPr>
+          <w:i/>
+          <w:iCs/>
+          <w:color w:val="FF0000"/>
+        </w:rPr>
+        <w:t xml:space="preserve"> </w:t>
+      </w:r>
+      <w:r>
+        <w:rPr>
+          <w:i/>
+          <w:iCs/>
+          <w:color w:val="FF0000"/>
+        </w:rPr>
+        <w:drawing>
+          <wp:inline distT="0" distB="0" distL="0" distR="0" wp14:anchorId="0FF197B2" wp14:editId="60759BDD">
+            <wp:extent cx="2769079" cy="2076809"/>
+            <wp:effectExtent l="0" t="0" r="0" b="0"/>
+            <wp:docPr id="22" name="Picture 6" descr="A group of mushrooms&#10;&#10;Description automatically generated with low confidence">
+              <a:extLst xmlns:a="http://schemas.openxmlformats.org/drawingml/2006/main">
+                <a:ext uri="{FF2B5EF4-FFF2-40B4-BE49-F238E27FC236}">
+                  <a16:creationId xmlns:a16="http://schemas.microsoft.com/office/drawing/2014/main" id="{F7CB509F-A346-C417-099C-829F79D20D38}"/>
+                </a:ext>
+              </a:extLst>
+            </wp:docPr>
+            <wp:cNvGraphicFramePr>
+              <a:graphicFrameLocks xmlns:a="http://schemas.openxmlformats.org/drawingml/2006/main" noChangeAspect="1"/>
+            </wp:cNvGraphicFramePr>
+            <a:graphic xmlns:a="http://schemas.openxmlformats.org/drawingml/2006/main">
+              <a:graphicData uri="http://schemas.openxmlformats.org/drawingml/2006/picture">
+                <pic:pic xmlns:pic="http://schemas.openxmlformats.org/drawingml/2006/picture">
+                  <pic:nvPicPr>
+                    <pic:cNvPr id="22" name="Picture 6" descr="A group of mushrooms&#10;&#10;Description automatically generated with low confidence">
+                      <a:extLst>
+                        <a:ext uri="{FF2B5EF4-FFF2-40B4-BE49-F238E27FC236}">
+                          <a16:creationId xmlns:a16="http://schemas.microsoft.com/office/drawing/2014/main" id="{F7CB509F-A346-C417-099C-829F79D20D38}"/>
+                        </a:ext>
+                      </a:extLst>
+                    </pic:cNvPr>
+                    <pic:cNvPicPr>
+                      <a:picLocks noChangeAspect="1"/>
+                    </pic:cNvPicPr>
+                  </pic:nvPicPr>
+                  <pic:blipFill>
+                    <a:blip r:embed="rId12"/>
+                    <a:stretch>
+                      <a:fillRect/>
+                    </a:stretch>
+                  </pic:blipFill>
+                  <pic:spPr>
+                    <a:xfrm>
+                      <a:off x="0" y="0"/>
+                      <a:ext cx="2784540" cy="2088405"/>
+                    </a:xfrm>
+                    <a:prstGeom prst="rect">
+                      <a:avLst/>
+                    </a:prstGeom>
+                  </pic:spPr>
+                </pic:pic>
+              </a:graphicData>
+            </a:graphic>
+          </wp:inline>
+        </w:drawing>
+      </w:r>
+    </w:p>
+    <w:p>
+      <w:pPr>
+        <w:pStyle w:val="NormalWeb"/>
+        <w:spacing w:before="0" w:beforeAutospacing="0" w:after="0" w:afterAutospacing="0"/>
+        <w:ind w:firstLine="720"/>
+        <w:rPr>
+          <w:i/>
+          <w:iCs/>
+          <w:color w:val="FF0000"/>
+        </w:rPr>
+      </w:pPr>
+    </w:p>
+    <w:p>
+      <w:pPr>
+        <w:pStyle w:val="NormalWeb"/>
+        <w:spacing w:before="0" w:beforeAutospacing="0" w:after="0" w:afterAutospacing="0"/>
+        <w:ind w:firstLine="720"/>
+        <w:rPr>
+          <w:i/>
+          <w:iCs/>
+          <w:color w:val="FF0000"/>
+        </w:rPr>
+      </w:pPr>
+      <w:proofErr w:type="spellStart"/>
+      <w:r>
+        <w:rPr>
+          <w:i/>
+          <w:iCs/>
+          <w:color w:val="FF0000"/>
+        </w:rPr>
+        <w:t>Agaricaceae</w:t>
+      </w:r>
+      <w:proofErr w:type="spellEnd"/>
+      <w:r>
+        <w:rPr>
+          <w:i/>
+          <w:iCs/>
+          <w:color w:val="FF0000"/>
+        </w:rPr>
+        <w:t xml:space="preserve"> , Genus </w:t>
+      </w:r>
+      <w:proofErr w:type="spellStart"/>
+      <w:r>
+        <w:rPr>
+          <w:i/>
+          <w:iCs/>
+          <w:color w:val="FF0000"/>
+        </w:rPr>
+        <w:t>Lepiota</w:t>
+      </w:r>
+      <w:proofErr w:type="spellEnd"/>
+      <w:r>
+        <w:rPr>
+          <w:i/>
+          <w:iCs/>
+          <w:color w:val="FF0000"/>
+        </w:rPr>
+        <w:t xml:space="preserve"> ,Species </w:t>
+      </w:r>
+    </w:p>
+    <w:p>
+      <w:pPr>
+        <w:pStyle w:val="NormalWeb"/>
+        <w:spacing w:before="0" w:beforeAutospacing="0" w:after="0" w:afterAutospacing="0"/>
+        <w:ind w:firstLine="720"/>
+        <w:rPr>
+          <w:i/>
+          <w:iCs/>
+          <w:color w:val="000000"/>
+        </w:rPr>
+      </w:pPr>
+      <w:r>
+        <w:rPr>
+          <w:noProof/>
+        </w:rPr>
+        <w:drawing>
+          <wp:inline distT="0" distB="0" distL="0" distR="0" wp14:anchorId="11369D51" wp14:editId="3043C0C1">
+            <wp:extent cx="4192439" cy="2794959"/>
+            <wp:effectExtent l="0" t="0" r="0" b="5715"/>
+            <wp:docPr id="23" name="Picture 23" descr="A picture containing fungus, plant&#10;&#10;Description automatically generated"/>
+            <wp:cNvGraphicFramePr>
+              <a:graphicFrameLocks xmlns:a="http://schemas.openxmlformats.org/drawingml/2006/main" noChangeAspect="1"/>
+            </wp:cNvGraphicFramePr>
+            <a:graphic xmlns:a="http://schemas.openxmlformats.org/drawingml/2006/main">
+              <a:graphicData uri="http://schemas.openxmlformats.org/drawingml/2006/picture">
+                <pic:pic xmlns:pic="http://schemas.openxmlformats.org/drawingml/2006/picture">
+                  <pic:nvPicPr>
+                    <pic:cNvPr id="23" name="Picture 23" descr="A picture containing fungus, plant&#10;&#10;Description automatically generated"/>
+                    <pic:cNvPicPr>
+                      <a:picLocks noChangeAspect="1" noChangeArrowheads="1"/>
+                    </pic:cNvPicPr>
+                  </pic:nvPicPr>
+                  <pic:blipFill>
+                    <a:blip r:embed="rId13">
+                      <a:extLst>
+                        <a:ext uri="{28A0092B-C50C-407E-A947-70E740481C1C}">
+                          <a14:useLocalDpi xmlns:a14="http://schemas.microsoft.com/office/drawing/2010/main" val="0"/>
+                        </a:ext>
+                      </a:extLst>
+                    </a:blip>
+                    <a:srcRect/>
+                    <a:stretch>
+                      <a:fillRect/>
+                    </a:stretch>
+                  </pic:blipFill>
+                  <pic:spPr bwMode="auto">
+                    <a:xfrm>
+                      <a:off x="0" y="0"/>
+                      <a:ext cx="4199704" cy="2799803"/>
+                    </a:xfrm>
+                    <a:prstGeom prst="rect">
+                      <a:avLst/>
+                    </a:prstGeom>
+                    <a:noFill/>
+                    <a:ln>
+                      <a:noFill/>
+                    </a:ln>
+                  </pic:spPr>
+                </pic:pic>
+              </a:graphicData>
+            </a:graphic>
+          </wp:inline>
+        </w:drawing>
+      </w:r>
+    </w:p>
+    <w:p>
+      <w:pPr>
+        <w:pStyle w:val="NormalWeb"/>
+        <w:spacing w:before="0" w:beforeAutospacing="0" w:after="0" w:afterAutospacing="0"/>
+        <w:ind w:firstLine="720"/>
+        <w:rPr>
+          <w:color w:val="000000"/>
+        </w:rPr>
+      </w:pPr>
+    </w:p>
+    <w:p>
+      <w:pPr>
+        <w:rPr>
+          <w:i/>
+          <w:iCs/>
+        </w:rPr>
+      </w:pPr>
+      <w:r>
+        <w:tab/>
+      </w:r>
+      <w:r>
+        <w:rPr>
+          <w:i/>
+          <w:iCs/>
+        </w:rPr>
+        <w:t>Difficulties in Identifying Mushrooms</w:t>
+      </w:r>
+    </w:p>
+    <w:p>
+      <w:pPr>
+        <w:pStyle w:val="NormalWeb"/>
+        <w:spacing w:before="0" w:beforeAutospacing="0" w:after="0" w:afterAutospacing="0"/>
       </w:pPr>
       <w:r>
         <w:rPr>
@@ -1322,43 +1684,6 @@
         <w:t xml:space="preserve">Given the difficulties present in natural species identification, it may not be possible to predict any mushrooms species without very discrete data. However, the inspirational dataset for this project enables the testing of various data mining techniques effectiveness on predicting mushroom edibility. </w:t>
       </w:r>
     </w:p>
-    <w:p/>
-    <w:p>
-      <w:pPr>
-        <w:pStyle w:val="ListParagraph"/>
-        <w:numPr>
-          <w:ilvl w:val="0"/>
-          <w:numId w:val="2"/>
-        </w:numPr>
-        <w:rPr>
-          <w:color w:val="FF0000"/>
-        </w:rPr>
-      </w:pPr>
-      <w:r>
-        <w:rPr>
-          <w:color w:val="FF0000"/>
-        </w:rPr>
-        <w:t>Talk about both the species, show pictures</w:t>
-      </w:r>
-    </w:p>
-    <w:p>
-      <w:pPr>
-        <w:pStyle w:val="ListParagraph"/>
-        <w:numPr>
-          <w:ilvl w:val="0"/>
-          <w:numId w:val="2"/>
-        </w:numPr>
-        <w:rPr>
-          <w:color w:val="FF0000"/>
-        </w:rPr>
-      </w:pPr>
-      <w:r>
-        <w:rPr>
-          <w:color w:val="FF0000"/>
-        </w:rPr>
-        <w:t xml:space="preserve">Relate mushroom diversity </w:t>
-      </w:r>
-    </w:p>
     <w:p>
       <w:pPr>
         <w:shd w:val="clear" w:color="auto" w:fill="FFFFFF"/>
@@ -1415,7 +1740,14 @@
         <w:rPr>
           <w:color w:val="000000"/>
         </w:rPr>
-        <w:t>Within that are mushrooms which have equally diverse variation amongst themselves. Extensive vocabulary is needed to effectively describe the patterns of features that may occur across species. Additionally, Mushrooms will exhibit a wide variety of features in their own species that can make classification difficult to an untrained individual. Even with decently accurate feature identification, it is very difficult to accurately classify mushrooms due to overlap in morphology between species that are poisonous with the species that are edible. Often, correct identification requires an expert evaluation of the complex features that are observed with the naked eye. Yet still, most mushroom specimens found cannot be definitively classified due to the morphological overlaps present. Using microscopic tools with spore printing techniques is the most accurate method for identifying specimens. Granted, spore prints are only a glance and the physical attributes of the reproductive parts of a mushroom and can be similar across genetically distant species.</w:t>
+        <w:t xml:space="preserve">Within that are mushrooms which have equally diverse variation amongst themselves. Extensive vocabulary is needed to effectively describe the patterns of features that may occur across species. Additionally, Mushrooms will exhibit a wide variety of features in their own species that can make classification difficult to an untrained individual. Even with decently accurate feature identification, it is very difficult to accurately classify mushrooms due to overlap in morphology between species that are poisonous with the species that are edible. Often, correct identification requires an expert evaluation of the complex features that are observed with the </w:t>
+      </w:r>
+      <w:r>
+        <w:rPr>
+          <w:color w:val="000000"/>
+        </w:rPr>
+        <w:lastRenderedPageBreak/>
+        <w:t>naked eye. Yet still, most mushroom specimens found cannot be definitively classified due to the morphological overlaps present. Using microscopic tools with spore printing techniques is the most accurate method for identifying specimens. Granted, spore prints are only a glance and the physical attributes of the reproductive parts of a mushroom and can be similar across genetically distant species.</w:t>
       </w:r>
     </w:p>
     <w:p>
@@ -1603,28 +1935,32 @@
         <w:textAlignment w:val="baseline"/>
         <w:rPr>
           <w:rFonts w:eastAsia="Times New Roman" w:cs="Times New Roman"/>
+          <w:i/>
+          <w:iCs/>
+          <w:szCs w:val="24"/>
+        </w:rPr>
+      </w:pPr>
+      <w:r>
+        <w:rPr>
+          <w:rFonts w:eastAsia="Times New Roman" w:cs="Times New Roman"/>
+          <w:i/>
+          <w:iCs/>
+          <w:szCs w:val="24"/>
+        </w:rPr>
+        <w:t>The Mushroom Dataset</w:t>
+      </w:r>
+    </w:p>
+    <w:p>
+      <w:pPr>
+        <w:shd w:val="clear" w:color="auto" w:fill="FFFFFF"/>
+        <w:ind w:firstLine="720"/>
+        <w:textAlignment w:val="baseline"/>
+        <w:rPr>
+          <w:rFonts w:eastAsia="Times New Roman" w:cs="Times New Roman"/>
           <w:szCs w:val="24"/>
           <w:u w:val="single"/>
         </w:rPr>
       </w:pPr>
-      <w:r>
-        <w:rPr>
-          <w:rFonts w:eastAsia="Times New Roman" w:cs="Times New Roman"/>
-          <w:b/>
-          <w:bCs/>
-          <w:szCs w:val="24"/>
-        </w:rPr>
-        <w:tab/>
-      </w:r>
-      <w:r>
-        <w:rPr>
-          <w:rFonts w:eastAsia="Times New Roman" w:cs="Times New Roman"/>
-          <w:i/>
-          <w:iCs/>
-          <w:szCs w:val="24"/>
-        </w:rPr>
-        <w:t>The Mushroom Dataset</w:t>
-      </w:r>
     </w:p>
     <w:p>
       <w:pPr>
@@ -1661,7 +1997,7 @@
         </w:rPr>
         <w:t xml:space="preserve"> There is much work to be done in the field to digitize and apply machine learning algorithms. Despite that, the inspirational dataset was obtained from a </w:t>
       </w:r>
-      <w:hyperlink r:id="rId12" w:history="1">
+      <w:hyperlink r:id="rId14" w:history="1">
         <w:r>
           <w:rPr>
             <w:rStyle w:val="Hyperlink"/>
@@ -1702,14 +2038,7 @@
         <w:rPr>
           <w:color w:val="000000"/>
         </w:rPr>
-        <w:t xml:space="preserve"> Families drawn from the “Audubon Society Field Guide to North American Mushrooms (1981). Each species is identified as “definitely edible”, “definitely poisonous”, “unknown edibility” and “not recommended”. The data also covers 22 </w:t>
-      </w:r>
-      <w:r>
-        <w:rPr>
-          <w:color w:val="000000"/>
-        </w:rPr>
-        <w:lastRenderedPageBreak/>
-        <w:t>features of the mushrooms, coded as single letters. There are no missing or N/A categories in the 8125 rows of the dataset.</w:t>
+        <w:t xml:space="preserve"> Families drawn from the “Audubon Society Field Guide to North American Mushrooms (1981). Each species is identified as “definitely edible”, “definitely poisonous”, “unknown edibility” and “not recommended”. The data also covers 22 features of the mushrooms, coded as single letters. There are no missing or N/A categories in the 8125 rows of the dataset.</w:t>
       </w:r>
     </w:p>
     <w:p>
@@ -1857,6 +2186,7 @@
           <w:szCs w:val="24"/>
           <w:bdr w:val="none" w:sz="0" w:space="0" w:color="auto" w:frame="1"/>
         </w:rPr>
+        <w:lastRenderedPageBreak/>
         <w:t>Time period</w:t>
       </w:r>
       <w:r>
@@ -2143,7 +2473,6 @@
           <w:sz w:val="21"/>
           <w:szCs w:val="21"/>
         </w:rPr>
-        <w:lastRenderedPageBreak/>
         <w:t>[1] "e" "p"</w:t>
       </w:r>
     </w:p>
@@ -2599,7 +2928,7 @@
                     <pic:cNvPicPr/>
                   </pic:nvPicPr>
                   <pic:blipFill>
-                    <a:blip r:embed="rId13"/>
+                    <a:blip r:embed="rId15"/>
                     <a:stretch>
                       <a:fillRect/>
                     </a:stretch>
@@ -2816,7 +3145,7 @@
                     <pic:cNvPicPr/>
                   </pic:nvPicPr>
                   <pic:blipFill>
-                    <a:blip r:embed="rId14"/>
+                    <a:blip r:embed="rId16"/>
                     <a:stretch>
                       <a:fillRect/>
                     </a:stretch>
@@ -2878,7 +3207,7 @@
                     <pic:cNvPicPr/>
                   </pic:nvPicPr>
                   <pic:blipFill>
-                    <a:blip r:embed="rId15"/>
+                    <a:blip r:embed="rId17"/>
                     <a:stretch>
                       <a:fillRect/>
                     </a:stretch>
@@ -2983,7 +3312,7 @@
                     <pic:cNvPicPr/>
                   </pic:nvPicPr>
                   <pic:blipFill>
-                    <a:blip r:embed="rId16"/>
+                    <a:blip r:embed="rId18"/>
                     <a:stretch>
                       <a:fillRect/>
                     </a:stretch>
@@ -3023,6 +3352,7 @@
           <w:noProof/>
           <w:szCs w:val="24"/>
         </w:rPr>
+        <w:lastRenderedPageBreak/>
         <w:drawing>
           <wp:inline distT="0" distB="0" distL="0" distR="0" wp14:anchorId="5A09524C" wp14:editId="32A72126">
             <wp:extent cx="5811061" cy="1047896"/>
@@ -3039,7 +3369,7 @@
                     <pic:cNvPicPr/>
                   </pic:nvPicPr>
                   <pic:blipFill>
-                    <a:blip r:embed="rId17"/>
+                    <a:blip r:embed="rId19"/>
                     <a:stretch>
                       <a:fillRect/>
                     </a:stretch>
@@ -3126,7 +3456,7 @@
                     <pic:cNvPicPr/>
                   </pic:nvPicPr>
                   <pic:blipFill>
-                    <a:blip r:embed="rId18"/>
+                    <a:blip r:embed="rId20"/>
                     <a:stretch>
                       <a:fillRect/>
                     </a:stretch>
@@ -3174,7 +3504,7 @@
                     <pic:cNvPicPr/>
                   </pic:nvPicPr>
                   <pic:blipFill>
-                    <a:blip r:embed="rId19"/>
+                    <a:blip r:embed="rId21"/>
                     <a:stretch>
                       <a:fillRect/>
                     </a:stretch>
@@ -3278,7 +3608,7 @@
                     <pic:cNvPicPr/>
                   </pic:nvPicPr>
                   <pic:blipFill>
-                    <a:blip r:embed="rId20"/>
+                    <a:blip r:embed="rId22"/>
                     <a:stretch>
                       <a:fillRect/>
                     </a:stretch>
@@ -3330,7 +3660,7 @@
                     <pic:cNvPicPr/>
                   </pic:nvPicPr>
                   <pic:blipFill>
-                    <a:blip r:embed="rId21"/>
+                    <a:blip r:embed="rId23"/>
                     <a:stretch>
                       <a:fillRect/>
                     </a:stretch>
@@ -3383,7 +3713,6 @@
           <w:iCs/>
           <w:noProof/>
         </w:rPr>
-        <w:lastRenderedPageBreak/>
         <w:tab/>
         <w:t>Decision Tree and Random Forest</w:t>
       </w:r>
@@ -3409,6 +3738,7 @@
         <w:rPr>
           <w:noProof/>
         </w:rPr>
+        <w:lastRenderedPageBreak/>
         <w:drawing>
           <wp:anchor distT="0" distB="0" distL="114300" distR="114300" simplePos="0" relativeHeight="251658240" behindDoc="1" locked="0" layoutInCell="1" allowOverlap="1" wp14:anchorId="4511EF83" wp14:editId="617FCCC6">
             <wp:simplePos x="0" y="0"/>
@@ -3441,7 +3771,7 @@
                     <pic:cNvPicPr/>
                   </pic:nvPicPr>
                   <pic:blipFill>
-                    <a:blip r:embed="rId22">
+                    <a:blip r:embed="rId24">
                       <a:extLst>
                         <a:ext uri="{28A0092B-C50C-407E-A947-70E740481C1C}">
                           <a14:useLocalDpi xmlns:a14="http://schemas.microsoft.com/office/drawing/2010/main" val="0"/>
@@ -3549,7 +3879,7 @@
                     <pic:cNvPicPr/>
                   </pic:nvPicPr>
                   <pic:blipFill>
-                    <a:blip r:embed="rId23"/>
+                    <a:blip r:embed="rId25"/>
                     <a:stretch>
                       <a:fillRect/>
                     </a:stretch>
@@ -3629,7 +3959,7 @@
                     <pic:cNvPicPr/>
                   </pic:nvPicPr>
                   <pic:blipFill rotWithShape="1">
-                    <a:blip r:embed="rId24">
+                    <a:blip r:embed="rId26">
                       <a:extLst>
                         <a:ext uri="{28A0092B-C50C-407E-A947-70E740481C1C}">
                           <a14:useLocalDpi xmlns:a14="http://schemas.microsoft.com/office/drawing/2010/main" val="0"/>
@@ -3694,6 +4024,7 @@
           <w:noProof/>
         </w:rPr>
         <w:sectPr>
+          <w:headerReference w:type="default" r:id="rId27"/>
           <w:pgSz w:w="12240" w:h="15840"/>
           <w:pgMar w:top="1440" w:right="1440" w:bottom="1440" w:left="1440" w:header="720" w:footer="720" w:gutter="0"/>
           <w:cols w:space="720"/>
@@ -3848,7 +4179,7 @@
                     <pic:cNvPicPr/>
                   </pic:nvPicPr>
                   <pic:blipFill>
-                    <a:blip r:embed="rId25"/>
+                    <a:blip r:embed="rId28"/>
                     <a:stretch>
                       <a:fillRect/>
                     </a:stretch>
@@ -4063,7 +4394,7 @@
                     <pic:cNvPicPr/>
                   </pic:nvPicPr>
                   <pic:blipFill>
-                    <a:blip r:embed="rId26"/>
+                    <a:blip r:embed="rId29"/>
                     <a:stretch>
                       <a:fillRect/>
                     </a:stretch>
@@ -4372,7 +4703,7 @@
                     <pic:cNvPicPr/>
                   </pic:nvPicPr>
                   <pic:blipFill>
-                    <a:blip r:embed="rId27"/>
+                    <a:blip r:embed="rId30"/>
                     <a:stretch>
                       <a:fillRect/>
                     </a:stretch>
@@ -4466,7 +4797,7 @@
                     <pic:cNvPicPr/>
                   </pic:nvPicPr>
                   <pic:blipFill>
-                    <a:blip r:embed="rId28"/>
+                    <a:blip r:embed="rId31"/>
                     <a:stretch>
                       <a:fillRect/>
                     </a:stretch>
@@ -4609,6 +4940,32 @@
         </w:rPr>
         <w:t>What is not the same between rhs association rules?</w:t>
       </w:r>
+      <w:r>
+        <w:rPr>
+          <w:rFonts w:eastAsia="Times New Roman" w:cs="Times New Roman"/>
+          <w:color w:val="FF0000"/>
+          <w:szCs w:val="24"/>
+        </w:rPr>
+        <w:t xml:space="preserve">( the void in targeting e or p on </w:t>
+      </w:r>
+      <w:proofErr w:type="spellStart"/>
+      <w:r>
+        <w:rPr>
+          <w:rFonts w:eastAsia="Times New Roman" w:cs="Times New Roman"/>
+          <w:color w:val="FF0000"/>
+          <w:szCs w:val="24"/>
+        </w:rPr>
+        <w:t>rhs</w:t>
+      </w:r>
+      <w:proofErr w:type="spellEnd"/>
+      <w:r>
+        <w:rPr>
+          <w:rFonts w:eastAsia="Times New Roman" w:cs="Times New Roman"/>
+          <w:color w:val="FF0000"/>
+          <w:szCs w:val="24"/>
+        </w:rPr>
+        <w:t xml:space="preserve"> )</w:t>
+      </w:r>
     </w:p>
     <w:p>
       <w:pPr>
@@ -4722,7 +5079,7 @@
                     <pic:cNvPicPr/>
                   </pic:nvPicPr>
                   <pic:blipFill rotWithShape="1">
-                    <a:blip r:embed="rId24">
+                    <a:blip r:embed="rId26">
                       <a:extLst>
                         <a:ext uri="{28A0092B-C50C-407E-A947-70E740481C1C}">
                           <a14:useLocalDpi xmlns:a14="http://schemas.microsoft.com/office/drawing/2010/main" val="0"/>
@@ -5038,21 +5395,39 @@
         <w:pStyle w:val="NormalWeb"/>
         <w:ind w:left="567" w:hanging="567"/>
       </w:pPr>
-      <w:r>
-        <w:t>Handwerk, B.</w:t>
-      </w:r>
-      <w:r>
-        <w:t xml:space="preserve"> (2021, February 2). </w:t>
-      </w:r>
-      <w:r>
-        <w:rPr>
-          <w:i/>
-          <w:iCs/>
-        </w:rPr>
-        <w:t>An evolutionary timeline of homo sapiens</w:t>
-      </w:r>
-      <w:r>
-        <w:t xml:space="preserve">. Smithsonian.com. Retrieved September 5, 2022, from https://www.smithsonianmag.com/science-nature/essential-timeline-understanding-evolution-homo-sapiens-180976807/ </w:t>
+      <w:proofErr w:type="spellStart"/>
+      <w:r>
+        <w:t>Haro</w:t>
+      </w:r>
+      <w:proofErr w:type="spellEnd"/>
+      <w:r>
+        <w:t xml:space="preserve">-Luna, M. X., </w:t>
+      </w:r>
+      <w:proofErr w:type="spellStart"/>
+      <w:r>
+        <w:t>Ruan</w:t>
+      </w:r>
+      <w:proofErr w:type="spellEnd"/>
+      <w:r>
+        <w:t>-Soto, F., &amp; Guzmán-</w:t>
+      </w:r>
+      <w:proofErr w:type="spellStart"/>
+      <w:r>
+        <w:t>Dávalos</w:t>
+      </w:r>
+      <w:proofErr w:type="spellEnd"/>
+      <w:r>
+        <w:t xml:space="preserve">, L. (2019, September 16). </w:t>
+      </w:r>
+      <w:r>
+        <w:rPr>
+          <w:i/>
+          <w:iCs/>
+        </w:rPr>
+        <w:t>Traditional knowledge, uses, and perceptions of mushrooms among the WIXARITARI and mestizos of Villa Guerrero, Jalisco, Mexico - Ima fungus</w:t>
+      </w:r>
+      <w:r>
+        <w:t xml:space="preserve">. BioMed Central. Retrieved September 18, 2022, from https://imafungus.biomedcentral.com/articles/10.1186/s43008-019-0014-6 </w:t>
       </w:r>
     </w:p>
     <w:p>
@@ -5061,6 +5436,28 @@
         <w:ind w:left="567" w:hanging="567"/>
       </w:pPr>
       <w:r>
+        <w:t>Handwerk, B.</w:t>
+      </w:r>
+      <w:r>
+        <w:t xml:space="preserve"> (2021, February 2). </w:t>
+      </w:r>
+      <w:r>
+        <w:rPr>
+          <w:i/>
+          <w:iCs/>
+        </w:rPr>
+        <w:t>An evolutionary timeline of homo sapiens</w:t>
+      </w:r>
+      <w:r>
+        <w:t xml:space="preserve">. Smithsonian.com. Retrieved September 5, 2022, from https://www.smithsonianmag.com/science-nature/essential-timeline-understanding-evolution-homo-sapiens-180976807/ </w:t>
+      </w:r>
+    </w:p>
+    <w:p>
+      <w:pPr>
+        <w:pStyle w:val="NormalWeb"/>
+        <w:ind w:left="567" w:hanging="567"/>
+      </w:pPr>
+      <w:r>
         <w:t xml:space="preserve">Heads, S. W., Miller, A. N., Crane, J. L., Thomas, M. J., </w:t>
       </w:r>
       <w:proofErr w:type="spellStart"/>
@@ -5081,7 +5478,7 @@
       <w:r>
         <w:t xml:space="preserve">. PLOS ONE. Retrieved September 17, 2022, from </w:t>
       </w:r>
-      <w:hyperlink r:id="rId29" w:history="1">
+      <w:hyperlink r:id="rId32" w:history="1">
         <w:r>
           <w:rPr>
             <w:rStyle w:val="Hyperlink"/>
@@ -5098,90 +5495,23 @@
         <w:pStyle w:val="NormalWeb"/>
         <w:ind w:left="567" w:hanging="567"/>
       </w:pPr>
-      <w:r>
-        <w:t xml:space="preserve">Sitotaw, R., </w:t>
-      </w:r>
-      <w:proofErr w:type="spellStart"/>
-      <w:r>
-        <w:t>Lulekal</w:t>
-      </w:r>
-      <w:proofErr w:type="spellEnd"/>
-      <w:r>
-        <w:t xml:space="preserve">, E., &amp; Abate, D. (2020, March 4). </w:t>
-      </w:r>
-      <w:r>
-        <w:rPr>
-          <w:i/>
-          <w:iCs/>
-        </w:rPr>
-        <w:t xml:space="preserve">Ethnomycological study of edible and medicinal mushrooms in </w:t>
-      </w:r>
-      <w:proofErr w:type="spellStart"/>
-      <w:r>
-        <w:rPr>
-          <w:i/>
-          <w:iCs/>
-        </w:rPr>
-        <w:t>Menge</w:t>
-      </w:r>
-      <w:proofErr w:type="spellEnd"/>
-      <w:r>
-        <w:rPr>
-          <w:i/>
-          <w:iCs/>
-        </w:rPr>
-        <w:t xml:space="preserve"> District, </w:t>
-      </w:r>
-      <w:proofErr w:type="spellStart"/>
-      <w:r>
-        <w:rPr>
-          <w:i/>
-          <w:iCs/>
-        </w:rPr>
-        <w:t>Asossa</w:t>
-      </w:r>
-      <w:proofErr w:type="spellEnd"/>
-      <w:r>
-        <w:rPr>
-          <w:i/>
-          <w:iCs/>
-        </w:rPr>
-        <w:t xml:space="preserve"> Zone, </w:t>
-      </w:r>
-      <w:proofErr w:type="spellStart"/>
-      <w:r>
-        <w:rPr>
-          <w:i/>
-          <w:iCs/>
-        </w:rPr>
-        <w:t>Benshangul</w:t>
-      </w:r>
-      <w:proofErr w:type="spellEnd"/>
-      <w:r>
-        <w:rPr>
-          <w:i/>
-          <w:iCs/>
-        </w:rPr>
-        <w:t xml:space="preserve"> </w:t>
-      </w:r>
-      <w:proofErr w:type="spellStart"/>
-      <w:r>
-        <w:rPr>
-          <w:i/>
-          <w:iCs/>
-        </w:rPr>
-        <w:t>Gumuz</w:t>
-      </w:r>
-      <w:proofErr w:type="spellEnd"/>
-      <w:r>
-        <w:rPr>
-          <w:i/>
-          <w:iCs/>
-        </w:rPr>
-        <w:t xml:space="preserve"> Region, Ethiopia - Journal of Ethnobiology and ethnomedicine</w:t>
-      </w:r>
-      <w:r>
-        <w:t xml:space="preserve">. BioMed Central. Retrieved September 17, 2022, from https://ethnobiomed.biomedcentral.com/articles/10.1186/s13002-020-00361-9 </w:t>
+      <w:proofErr w:type="spellStart"/>
+      <w:r>
+        <w:t>Reusova</w:t>
+      </w:r>
+      <w:proofErr w:type="spellEnd"/>
+      <w:r>
+        <w:t xml:space="preserve">, A. (2019, March 26). </w:t>
+      </w:r>
+      <w:r>
+        <w:rPr>
+          <w:i/>
+          <w:iCs/>
+        </w:rPr>
+        <w:t>Hierarchical clustering on categorical data in R</w:t>
+      </w:r>
+      <w:r>
+        <w:t xml:space="preserve">. Medium. Retrieved September 18, 2022, from https://towardsdatascience.com/hierarchical-clustering-on-categorical-data-in-r-a27e578f2995 </w:t>
       </w:r>
     </w:p>
     <w:p>
@@ -5190,23 +5520,42 @@
         <w:ind w:left="567" w:hanging="567"/>
       </w:pPr>
       <w:r>
-        <w:t>Skarbo, S. (</w:t>
-      </w:r>
-      <w:r>
-        <w:t>2014, September 14</w:t>
-      </w:r>
-      <w:r>
-        <w:t xml:space="preserve">.). </w:t>
-      </w:r>
-      <w:r>
-        <w:rPr>
-          <w:i/>
-          <w:iCs/>
-        </w:rPr>
-        <w:t>Whale hunting and Magic Mushroom people of 2,000-year-old Eurasia's northernmost art gallery</w:t>
-      </w:r>
-      <w:r>
-        <w:t xml:space="preserve">. RSS. Retrieved September 17, 2022, from https://siberiantimes.com/other/others/news/whale-hunting-and-magic-mushroom-people-of-2000-year-old-eurasias-northernmost-art-gallery/ </w:t>
+        <w:t xml:space="preserve">The Santa Cruz </w:t>
+      </w:r>
+      <w:proofErr w:type="spellStart"/>
+      <w:r>
+        <w:t>Mycoflora</w:t>
+      </w:r>
+      <w:proofErr w:type="spellEnd"/>
+      <w:r>
+        <w:t xml:space="preserve"> Project. (n.d.). </w:t>
+      </w:r>
+      <w:r>
+        <w:rPr>
+          <w:i/>
+          <w:iCs/>
+        </w:rPr>
+        <w:t xml:space="preserve">Genus: </w:t>
+      </w:r>
+      <w:proofErr w:type="spellStart"/>
+      <w:r>
+        <w:rPr>
+          <w:i/>
+          <w:iCs/>
+        </w:rPr>
+        <w:t>Lepiota</w:t>
+      </w:r>
+      <w:proofErr w:type="spellEnd"/>
+      <w:r>
+        <w:t xml:space="preserve">. </w:t>
+      </w:r>
+      <w:proofErr w:type="spellStart"/>
+      <w:r>
+        <w:t>Lepiota</w:t>
+      </w:r>
+      <w:proofErr w:type="spellEnd"/>
+      <w:r>
+        <w:t xml:space="preserve"> Mushroom Species. Retrieved September 18, 2022, from https://scmycoflora.org/genera/lepiota/lepiota-species.php </w:t>
       </w:r>
     </w:p>
     <w:p>
@@ -5215,17 +5564,93 @@
         <w:ind w:left="567" w:hanging="567"/>
       </w:pPr>
       <w:r>
-        <w:t xml:space="preserve">Valverde, M. E., Hernández-Pérez, T., &amp; Paredes-López, O. (2015). </w:t>
-      </w:r>
-      <w:r>
-        <w:rPr>
-          <w:i/>
-          <w:iCs/>
-        </w:rPr>
-        <w:t>Edible mushrooms: Improving human health and promoting Quality Life</w:t>
-      </w:r>
-      <w:r>
-        <w:t xml:space="preserve">. International journal of microbiology. Retrieved September 5, 2022, from https://www.ncbi.nlm.nih.gov/pmc/articles/PMC4320875/#:~:text=Mushrooms%20have%20been%20consumed%20since,have%20been%20part%20of%20the </w:t>
+        <w:t xml:space="preserve">Sitotaw, R., </w:t>
+      </w:r>
+      <w:proofErr w:type="spellStart"/>
+      <w:r>
+        <w:t>Lulekal</w:t>
+      </w:r>
+      <w:proofErr w:type="spellEnd"/>
+      <w:r>
+        <w:t xml:space="preserve">, E., &amp; Abate, D. (2020, March 4). </w:t>
+      </w:r>
+      <w:r>
+        <w:rPr>
+          <w:i/>
+          <w:iCs/>
+        </w:rPr>
+        <w:t xml:space="preserve">Ethnomycological study of edible and medicinal mushrooms in </w:t>
+      </w:r>
+      <w:proofErr w:type="spellStart"/>
+      <w:r>
+        <w:rPr>
+          <w:i/>
+          <w:iCs/>
+        </w:rPr>
+        <w:t>Menge</w:t>
+      </w:r>
+      <w:proofErr w:type="spellEnd"/>
+      <w:r>
+        <w:rPr>
+          <w:i/>
+          <w:iCs/>
+        </w:rPr>
+        <w:t xml:space="preserve"> District, </w:t>
+      </w:r>
+      <w:proofErr w:type="spellStart"/>
+      <w:r>
+        <w:rPr>
+          <w:i/>
+          <w:iCs/>
+        </w:rPr>
+        <w:t>Asossa</w:t>
+      </w:r>
+      <w:proofErr w:type="spellEnd"/>
+      <w:r>
+        <w:rPr>
+          <w:i/>
+          <w:iCs/>
+        </w:rPr>
+        <w:t xml:space="preserve"> Zone, </w:t>
+      </w:r>
+      <w:proofErr w:type="spellStart"/>
+      <w:r>
+        <w:rPr>
+          <w:i/>
+          <w:iCs/>
+        </w:rPr>
+        <w:t>Benshangul</w:t>
+      </w:r>
+      <w:proofErr w:type="spellEnd"/>
+      <w:r>
+        <w:rPr>
+          <w:i/>
+          <w:iCs/>
+        </w:rPr>
+        <w:t xml:space="preserve"> </w:t>
+      </w:r>
+      <w:proofErr w:type="spellStart"/>
+      <w:r>
+        <w:rPr>
+          <w:i/>
+          <w:iCs/>
+        </w:rPr>
+        <w:t>Gumuz</w:t>
+      </w:r>
+      <w:proofErr w:type="spellEnd"/>
+      <w:r>
+        <w:rPr>
+          <w:i/>
+          <w:iCs/>
+        </w:rPr>
+        <w:t xml:space="preserve"> Region, Ethiopia - Journal of Ethnobiology and ethnomedicine</w:t>
+      </w:r>
+      <w:r>
+        <w:t xml:space="preserve">. BioMed Central. Retrieved </w:t>
+      </w:r>
+      <w:r>
+        <w:lastRenderedPageBreak/>
+        <w:t xml:space="preserve">September 17, 2022, from https://ethnobiomed.biomedcentral.com/articles/10.1186/s13002-020-00361-9 </w:t>
       </w:r>
     </w:p>
     <w:p>
@@ -5234,7 +5659,72 @@
         <w:ind w:left="567" w:hanging="567"/>
       </w:pPr>
       <w:r>
-        <w:lastRenderedPageBreak/>
+        <w:t xml:space="preserve">Skarbo, S. (2014, September 14.). </w:t>
+      </w:r>
+      <w:r>
+        <w:rPr>
+          <w:i/>
+          <w:iCs/>
+        </w:rPr>
+        <w:t>Whale hunting and Magic Mushroom people of 2,000-year-old Eurasia's northernmost art gallery</w:t>
+      </w:r>
+      <w:r>
+        <w:t xml:space="preserve">. RSS. Retrieved September 17, 2022, from https://siberiantimes.com/other/others/news/whale-hunting-and-magic-mushroom-people-of-2000-year-old-eurasias-northernmost-art-gallery/ </w:t>
+      </w:r>
+    </w:p>
+    <w:p>
+      <w:pPr>
+        <w:pStyle w:val="NormalWeb"/>
+        <w:ind w:left="567" w:hanging="567"/>
+      </w:pPr>
+      <w:r>
+        <w:t xml:space="preserve">TERI WRC. (n.d.). </w:t>
+      </w:r>
+      <w:proofErr w:type="spellStart"/>
+      <w:r>
+        <w:rPr>
+          <w:i/>
+          <w:iCs/>
+        </w:rPr>
+        <w:t>Agaricus</w:t>
+      </w:r>
+      <w:proofErr w:type="spellEnd"/>
+      <w:r>
+        <w:rPr>
+          <w:i/>
+          <w:iCs/>
+        </w:rPr>
+        <w:t xml:space="preserve"> sp.: Mushrooms: TERI WRC: Digital Library</w:t>
+      </w:r>
+      <w:r>
+        <w:t xml:space="preserve">. Nutrition Security. Retrieved September 18, 2022, from http://wildedibles.teriin.org/index.php?album=Mushrooms%2FAgaricus-sp </w:t>
+      </w:r>
+    </w:p>
+    <w:p>
+      <w:pPr>
+        <w:pStyle w:val="NormalWeb"/>
+        <w:ind w:left="567" w:hanging="567"/>
+      </w:pPr>
+      <w:r>
+        <w:t xml:space="preserve">Valverde, M. E., Hernández-Pérez, T., &amp; Paredes-López, O. (2015). </w:t>
+      </w:r>
+      <w:r>
+        <w:rPr>
+          <w:i/>
+          <w:iCs/>
+        </w:rPr>
+        <w:t>Edible mushrooms: Improving human health and promoting Quality Life</w:t>
+      </w:r>
+      <w:r>
+        <w:t xml:space="preserve">. International journal of microbiology. Retrieved September 5, 2022, from https://www.ncbi.nlm.nih.gov/pmc/articles/PMC4320875/#:~:text=Mushrooms%20have%20been%20consumed%20since,have%20been%20part%20of%20the </w:t>
+      </w:r>
+    </w:p>
+    <w:p>
+      <w:pPr>
+        <w:pStyle w:val="NormalWeb"/>
+        <w:ind w:left="567" w:hanging="567"/>
+      </w:pPr>
+      <w:r>
         <w:t xml:space="preserve">The </w:t>
       </w:r>
       <w:r>
@@ -5252,7 +5742,7 @@
           <w:szCs w:val="24"/>
         </w:rPr>
       </w:pPr>
-      <w:hyperlink r:id="rId30" w:history="1">
+      <w:hyperlink r:id="rId33" w:history="1">
         <w:r>
           <w:rPr>
             <w:rStyle w:val="Hyperlink"/>
@@ -5385,7 +5875,7 @@
           <w:szCs w:val="24"/>
         </w:rPr>
       </w:pPr>
-      <w:hyperlink r:id="rId31" w:history="1">
+      <w:hyperlink r:id="rId34" w:history="1">
         <w:r>
           <w:rPr>
             <w:rStyle w:val="Hyperlink"/>
@@ -5432,7 +5922,7 @@
           <w:szCs w:val="24"/>
         </w:rPr>
       </w:pPr>
-      <w:hyperlink r:id="rId32" w:history="1">
+      <w:hyperlink r:id="rId35" w:history="1">
         <w:r>
           <w:rPr>
             <w:rStyle w:val="Hyperlink"/>
@@ -5519,7 +6009,7 @@
           <w:szCs w:val="24"/>
         </w:rPr>
       </w:pPr>
-      <w:hyperlink r:id="rId33" w:history="1">
+      <w:hyperlink r:id="rId36" w:history="1">
         <w:r>
           <w:rPr>
             <w:rStyle w:val="Hyperlink"/>
@@ -5582,7 +6072,7 @@
           <w:szCs w:val="24"/>
         </w:rPr>
       </w:pPr>
-      <w:hyperlink r:id="rId34" w:history="1">
+      <w:hyperlink r:id="rId37" w:history="1">
         <w:r>
           <w:rPr>
             <w:rStyle w:val="Hyperlink"/>
@@ -5645,7 +6135,7 @@
           <w:szCs w:val="24"/>
         </w:rPr>
       </w:pPr>
-      <w:hyperlink r:id="rId35" w:history="1">
+      <w:hyperlink r:id="rId38" w:history="1">
         <w:r>
           <w:rPr>
             <w:rStyle w:val="Hyperlink"/>
@@ -5723,7 +6213,7 @@
           <w:szCs w:val="24"/>
         </w:rPr>
       </w:pPr>
-      <w:hyperlink r:id="rId36" w:history="1">
+      <w:hyperlink r:id="rId39" w:history="1">
         <w:r>
           <w:rPr>
             <w:rStyle w:val="Hyperlink"/>
@@ -5810,14 +6300,30 @@
           <w:szCs w:val="24"/>
         </w:rPr>
       </w:pPr>
-      <w:hyperlink r:id="rId37" w:history="1">
+      <w:hyperlink r:id="rId40" w:history="1">
         <w:r>
           <w:rPr>
             <w:rStyle w:val="Hyperlink"/>
             <w:rFonts w:eastAsia="Times New Roman" w:cs="Times New Roman"/>
             <w:szCs w:val="24"/>
           </w:rPr>
-          <w:t>https://www.fungikingdom.net/_Media/agaricus--abruptibulbus1066_med_hr.jpeg</w:t>
+          <w:t>https://www.fungikingdom.net/_Media/agaricu</w:t>
+        </w:r>
+        <w:r>
+          <w:rPr>
+            <w:rStyle w:val="Hyperlink"/>
+            <w:rFonts w:eastAsia="Times New Roman" w:cs="Times New Roman"/>
+            <w:szCs w:val="24"/>
+          </w:rPr>
+          <w:t>s</w:t>
+        </w:r>
+        <w:r>
+          <w:rPr>
+            <w:rStyle w:val="Hyperlink"/>
+            <w:rFonts w:eastAsia="Times New Roman" w:cs="Times New Roman"/>
+            <w:szCs w:val="24"/>
+          </w:rPr>
+          <w:t>--abruptibulbus1066_med_hr.jpeg</w:t>
         </w:r>
       </w:hyperlink>
     </w:p>
@@ -5907,7 +6413,7 @@
           <w:szCs w:val="24"/>
         </w:rPr>
       </w:pPr>
-      <w:hyperlink r:id="rId38" w:history="1">
+      <w:hyperlink r:id="rId41" w:history="1">
         <w:r>
           <w:rPr>
             <w:rStyle w:val="Hyperlink"/>
@@ -5990,7 +6496,7 @@
           <w:szCs w:val="24"/>
         </w:rPr>
       </w:pPr>
-      <w:hyperlink r:id="rId39" w:history="1">
+      <w:hyperlink r:id="rId42" w:history="1">
         <w:r>
           <w:rPr>
             <w:rStyle w:val="Hyperlink"/>
@@ -9620,10 +10126,29 @@
     <w:name w:val="Normal"/>
     <w:qFormat/>
   </w:style>
+  <w:style w:type="paragraph" w:styleId="Heading1">
+    <w:name w:val="heading 1"/>
+    <w:basedOn w:val="Normal"/>
+    <w:link w:val="Heading1Char"/>
+    <w:uiPriority w:val="9"/>
+    <w:qFormat/>
+    <w:rsid w:val="004D3068"/>
+    <w:pPr>
+      <w:spacing w:before="100" w:beforeAutospacing="1" w:after="100" w:afterAutospacing="1"/>
+      <w:outlineLvl w:val="0"/>
+    </w:pPr>
+    <w:rPr>
+      <w:rFonts w:eastAsia="Times New Roman" w:cs="Times New Roman"/>
+      <w:b/>
+      <w:bCs/>
+      <w:kern w:val="36"/>
+      <w:sz w:val="48"/>
+      <w:szCs w:val="48"/>
+    </w:rPr>
+  </w:style>
   <w:style w:type="character" w:default="1" w:styleId="DefaultParagraphFont">
     <w:name w:val="Default Paragraph Font"/>
     <w:uiPriority w:val="1"/>
-    <w:semiHidden/>
     <w:unhideWhenUsed/>
   </w:style>
   <w:style w:type="table" w:default="1" w:styleId="TableNormal">
@@ -9828,6 +10353,21 @@
       <w:ind w:left="720"/>
       <w:contextualSpacing/>
     </w:pPr>
+  </w:style>
+  <w:style w:type="character" w:customStyle="1" w:styleId="Heading1Char">
+    <w:name w:val="Heading 1 Char"/>
+    <w:basedOn w:val="DefaultParagraphFont"/>
+    <w:link w:val="Heading1"/>
+    <w:uiPriority w:val="9"/>
+    <w:rsid w:val="004D3068"/>
+    <w:rPr>
+      <w:rFonts w:eastAsia="Times New Roman" w:cs="Times New Roman"/>
+      <w:b/>
+      <w:bCs/>
+      <w:kern w:val="36"/>
+      <w:sz w:val="48"/>
+      <w:szCs w:val="48"/>
+    </w:rPr>
   </w:style>
 </w:styles>
 </file>

</xml_diff>